<commit_message>
added some more docs
</commit_message>
<xml_diff>
--- a/AWS For DevOps.docx
+++ b/AWS For DevOps.docx
@@ -768,29 +768,7 @@
           <w:sz w:val="26"/>
           <w:szCs w:val="26"/>
         </w:rPr>
-        <w:t>Platform as a Service (P</w:t>
-      </w:r>
-      <w:r>
-        <w:rPr>
-          <w:rFonts w:ascii="Microsoft New Tai Lue" w:hAnsi="Microsoft New Tai Lue" w:cs="Microsoft New Tai Lue"/>
-          <w:b/>
-          <w:bCs/>
-          <w:color w:val="44546A" w:themeColor="text2"/>
-          <w:sz w:val="26"/>
-          <w:szCs w:val="26"/>
-        </w:rPr>
-        <w:t>aa</w:t>
-      </w:r>
-      <w:r>
-        <w:rPr>
-          <w:rFonts w:ascii="Microsoft New Tai Lue" w:hAnsi="Microsoft New Tai Lue" w:cs="Microsoft New Tai Lue"/>
-          <w:b/>
-          <w:bCs/>
-          <w:color w:val="44546A" w:themeColor="text2"/>
-          <w:sz w:val="26"/>
-          <w:szCs w:val="26"/>
-        </w:rPr>
-        <w:t>S)</w:t>
+        <w:t>Platform as a Service (PaaS)</w:t>
       </w:r>
     </w:p>
     <w:p>
@@ -957,58 +935,27 @@
           <w:sz w:val="26"/>
           <w:szCs w:val="26"/>
         </w:rPr>
-        <w:t>Software as a Service (S</w:t>
-      </w:r>
-      <w:r>
-        <w:rPr>
-          <w:rFonts w:ascii="Microsoft New Tai Lue" w:hAnsi="Microsoft New Tai Lue" w:cs="Microsoft New Tai Lue"/>
-          <w:b/>
-          <w:bCs/>
-          <w:color w:val="44546A" w:themeColor="text2"/>
-          <w:sz w:val="26"/>
-          <w:szCs w:val="26"/>
-        </w:rPr>
-        <w:t>aa</w:t>
-      </w:r>
-      <w:r>
-        <w:rPr>
-          <w:rFonts w:ascii="Microsoft New Tai Lue" w:hAnsi="Microsoft New Tai Lue" w:cs="Microsoft New Tai Lue"/>
-          <w:b/>
-          <w:bCs/>
-          <w:color w:val="44546A" w:themeColor="text2"/>
-          <w:sz w:val="26"/>
-          <w:szCs w:val="26"/>
-        </w:rPr>
-        <w:t>S)</w:t>
-      </w:r>
-    </w:p>
-    <w:p>
-      <w:pPr>
-        <w:jc w:val="both"/>
-        <w:rPr>
-          <w:rFonts w:ascii="Microsoft New Tai Lue" w:hAnsi="Microsoft New Tai Lue" w:cs="Microsoft New Tai Lue"/>
-          <w:color w:val="44546A" w:themeColor="text2"/>
-          <w:sz w:val="24"/>
-          <w:szCs w:val="24"/>
-        </w:rPr>
-      </w:pPr>
-      <w:r>
-        <w:rPr>
-          <w:rFonts w:ascii="Microsoft New Tai Lue" w:hAnsi="Microsoft New Tai Lue" w:cs="Microsoft New Tai Lue"/>
-          <w:color w:val="44546A" w:themeColor="text2"/>
-          <w:sz w:val="24"/>
-          <w:szCs w:val="24"/>
-        </w:rPr>
-        <w:t>Software as a service (SaaS) allows users to connect to and use cloud-based apps over the Internet. Common examples are email, calendaring, and office tools (such as Microsoft Office 365).</w:t>
-      </w:r>
-      <w:r>
-        <w:rPr>
-          <w:rFonts w:ascii="Microsoft New Tai Lue" w:hAnsi="Microsoft New Tai Lue" w:cs="Microsoft New Tai Lue"/>
-          <w:color w:val="44546A" w:themeColor="text2"/>
-          <w:sz w:val="24"/>
-          <w:szCs w:val="24"/>
-        </w:rPr>
-        <w:t xml:space="preserve"> </w:t>
+        <w:t>Software as a Service (SaaS)</w:t>
+      </w:r>
+    </w:p>
+    <w:p>
+      <w:pPr>
+        <w:jc w:val="both"/>
+        <w:rPr>
+          <w:rFonts w:ascii="Microsoft New Tai Lue" w:hAnsi="Microsoft New Tai Lue" w:cs="Microsoft New Tai Lue"/>
+          <w:color w:val="44546A" w:themeColor="text2"/>
+          <w:sz w:val="24"/>
+          <w:szCs w:val="24"/>
+        </w:rPr>
+      </w:pPr>
+      <w:r>
+        <w:rPr>
+          <w:rFonts w:ascii="Microsoft New Tai Lue" w:hAnsi="Microsoft New Tai Lue" w:cs="Microsoft New Tai Lue"/>
+          <w:color w:val="44546A" w:themeColor="text2"/>
+          <w:sz w:val="24"/>
+          <w:szCs w:val="24"/>
+        </w:rPr>
+        <w:t xml:space="preserve">Software as a service (SaaS) allows users to connect to and use cloud-based apps over the Internet. Common examples are email, calendaring, and office tools (such as Microsoft Office 365). </w:t>
       </w:r>
     </w:p>
     <w:p>
@@ -1745,7 +1692,7 @@
         </w:rPr>
         <w:drawing>
           <wp:inline distT="0" distB="0" distL="0" distR="0">
-            <wp:extent cx="3981393" cy="2181225"/>
+            <wp:extent cx="3429000" cy="1878595"/>
             <wp:effectExtent l="0" t="0" r="0" b="0"/>
             <wp:docPr id="8" name="Picture 8"/>
             <wp:cNvGraphicFramePr>
@@ -1773,7 +1720,7 @@
                   <pic:spPr>
                     <a:xfrm>
                       <a:off x="0" y="0"/>
-                      <a:ext cx="3987653" cy="2184655"/>
+                      <a:ext cx="3444178" cy="1886910"/>
                     </a:xfrm>
                     <a:prstGeom prst="rect">
                       <a:avLst/>
@@ -1800,10 +1747,9 @@
         <w:rPr>
           <w:noProof/>
         </w:rPr>
-        <w:lastRenderedPageBreak/>
         <w:drawing>
           <wp:inline distT="0" distB="0" distL="0" distR="0" wp14:anchorId="1F35A5FB" wp14:editId="11C23062">
-            <wp:extent cx="5731510" cy="3222625"/>
+            <wp:extent cx="5467350" cy="3074097"/>
             <wp:effectExtent l="0" t="0" r="0" b="0"/>
             <wp:docPr id="10" name="Picture 10"/>
             <wp:cNvGraphicFramePr>
@@ -1825,7 +1771,7 @@
                   <pic:spPr>
                     <a:xfrm>
                       <a:off x="0" y="0"/>
-                      <a:ext cx="5731510" cy="3222625"/>
+                      <a:ext cx="5474450" cy="3078089"/>
                     </a:xfrm>
                     <a:prstGeom prst="rect">
                       <a:avLst/>
@@ -1840,17 +1786,223 @@
     </w:p>
     <w:p>
       <w:pPr>
+        <w:shd w:val="clear" w:color="auto" w:fill="1E2832"/>
+        <w:spacing w:before="450" w:after="450" w:line="240" w:lineRule="auto"/>
+        <w:jc w:val="center"/>
+        <w:outlineLvl w:val="0"/>
+        <w:rPr>
+          <w:rFonts w:ascii="Helvetica" w:eastAsia="Times New Roman" w:hAnsi="Helvetica" w:cs="Helvetica"/>
+          <w:color w:val="FFFFFF"/>
+          <w:kern w:val="36"/>
+          <w:sz w:val="44"/>
+          <w:szCs w:val="44"/>
+        </w:rPr>
+      </w:pPr>
+      <w:r>
+        <w:rPr>
+          <w:rFonts w:ascii="Helvetica" w:eastAsia="Times New Roman" w:hAnsi="Helvetica" w:cs="Helvetica"/>
+          <w:color w:val="FFFFFF"/>
+          <w:kern w:val="36"/>
+          <w:sz w:val="44"/>
+          <w:szCs w:val="44"/>
+        </w:rPr>
+        <w:lastRenderedPageBreak/>
+        <w:t>EC2 Instance</w:t>
+      </w:r>
+    </w:p>
+    <w:p>
+      <w:pPr>
         <w:tabs>
           <w:tab w:val="left" w:pos="2130"/>
         </w:tabs>
         <w:jc w:val="both"/>
         <w:rPr>
           <w:rFonts w:ascii="Microsoft New Tai Lue" w:hAnsi="Microsoft New Tai Lue" w:cs="Microsoft New Tai Lue"/>
-          <w:color w:val="44546A" w:themeColor="text2"/>
-          <w:sz w:val="24"/>
-          <w:szCs w:val="24"/>
-        </w:rPr>
-      </w:pPr>
+          <w:b/>
+          <w:bCs/>
+          <w:color w:val="4472C4" w:themeColor="accent1"/>
+          <w:sz w:val="32"/>
+          <w:szCs w:val="32"/>
+        </w:rPr>
+      </w:pPr>
+      <w:r>
+        <w:rPr>
+          <w:rFonts w:ascii="Microsoft New Tai Lue" w:hAnsi="Microsoft New Tai Lue" w:cs="Microsoft New Tai Lue"/>
+          <w:b/>
+          <w:bCs/>
+          <w:color w:val="4472C4" w:themeColor="accent1"/>
+          <w:sz w:val="32"/>
+          <w:szCs w:val="32"/>
+        </w:rPr>
+        <w:t>Best Practices:</w:t>
+      </w:r>
+    </w:p>
+    <w:p>
+      <w:pPr>
+        <w:pStyle w:val="ListParagraph"/>
+        <w:numPr>
+          <w:ilvl w:val="0"/>
+          <w:numId w:val="4"/>
+        </w:numPr>
+        <w:tabs>
+          <w:tab w:val="left" w:pos="2130"/>
+        </w:tabs>
+        <w:jc w:val="both"/>
+        <w:rPr>
+          <w:rFonts w:ascii="Microsoft New Tai Lue" w:hAnsi="Microsoft New Tai Lue" w:cs="Microsoft New Tai Lue"/>
+          <w:color w:val="44546A" w:themeColor="text2"/>
+          <w:sz w:val="24"/>
+          <w:szCs w:val="24"/>
+        </w:rPr>
+      </w:pPr>
+      <w:r>
+        <w:rPr>
+          <w:rFonts w:ascii="Microsoft New Tai Lue" w:hAnsi="Microsoft New Tai Lue" w:cs="Microsoft New Tai Lue"/>
+          <w:color w:val="44546A" w:themeColor="text2"/>
+          <w:sz w:val="24"/>
+          <w:szCs w:val="24"/>
+        </w:rPr>
+        <w:t>Gather the requirement</w:t>
+      </w:r>
+    </w:p>
+    <w:p>
+      <w:pPr>
+        <w:pStyle w:val="ListParagraph"/>
+        <w:numPr>
+          <w:ilvl w:val="0"/>
+          <w:numId w:val="4"/>
+        </w:numPr>
+        <w:tabs>
+          <w:tab w:val="left" w:pos="2130"/>
+        </w:tabs>
+        <w:jc w:val="both"/>
+        <w:rPr>
+          <w:rFonts w:ascii="Microsoft New Tai Lue" w:hAnsi="Microsoft New Tai Lue" w:cs="Microsoft New Tai Lue"/>
+          <w:color w:val="44546A" w:themeColor="text2"/>
+          <w:sz w:val="24"/>
+          <w:szCs w:val="24"/>
+        </w:rPr>
+      </w:pPr>
+      <w:r>
+        <w:rPr>
+          <w:rFonts w:ascii="Microsoft New Tai Lue" w:hAnsi="Microsoft New Tai Lue" w:cs="Microsoft New Tai Lue"/>
+          <w:color w:val="44546A" w:themeColor="text2"/>
+          <w:sz w:val="24"/>
+          <w:szCs w:val="24"/>
+        </w:rPr>
+        <w:t>Create the Key pairs</w:t>
+      </w:r>
+    </w:p>
+    <w:p>
+      <w:pPr>
+        <w:pStyle w:val="ListParagraph"/>
+        <w:numPr>
+          <w:ilvl w:val="0"/>
+          <w:numId w:val="4"/>
+        </w:numPr>
+        <w:tabs>
+          <w:tab w:val="left" w:pos="2130"/>
+        </w:tabs>
+        <w:jc w:val="both"/>
+        <w:rPr>
+          <w:rFonts w:ascii="Microsoft New Tai Lue" w:hAnsi="Microsoft New Tai Lue" w:cs="Microsoft New Tai Lue"/>
+          <w:color w:val="44546A" w:themeColor="text2"/>
+          <w:sz w:val="24"/>
+          <w:szCs w:val="24"/>
+        </w:rPr>
+      </w:pPr>
+      <w:r>
+        <w:rPr>
+          <w:rFonts w:ascii="Microsoft New Tai Lue" w:hAnsi="Microsoft New Tai Lue" w:cs="Microsoft New Tai Lue"/>
+          <w:color w:val="44546A" w:themeColor="text2"/>
+          <w:sz w:val="24"/>
+          <w:szCs w:val="24"/>
+        </w:rPr>
+        <w:t>Create the Security Groups</w:t>
+      </w:r>
+    </w:p>
+    <w:p>
+      <w:pPr>
+        <w:pStyle w:val="ListParagraph"/>
+        <w:numPr>
+          <w:ilvl w:val="0"/>
+          <w:numId w:val="4"/>
+        </w:numPr>
+        <w:tabs>
+          <w:tab w:val="left" w:pos="2130"/>
+        </w:tabs>
+        <w:jc w:val="both"/>
+        <w:rPr>
+          <w:rFonts w:ascii="Microsoft New Tai Lue" w:hAnsi="Microsoft New Tai Lue" w:cs="Microsoft New Tai Lue"/>
+          <w:color w:val="44546A" w:themeColor="text2"/>
+          <w:sz w:val="24"/>
+          <w:szCs w:val="24"/>
+        </w:rPr>
+      </w:pPr>
+      <w:r>
+        <w:rPr>
+          <w:rFonts w:ascii="Microsoft New Tai Lue" w:hAnsi="Microsoft New Tai Lue" w:cs="Microsoft New Tai Lue"/>
+          <w:color w:val="44546A" w:themeColor="text2"/>
+          <w:sz w:val="24"/>
+          <w:szCs w:val="24"/>
+        </w:rPr>
+        <w:t>Launch Instance</w:t>
+      </w:r>
+    </w:p>
+    <w:p>
+      <w:pPr>
+        <w:tabs>
+          <w:tab w:val="left" w:pos="2130"/>
+        </w:tabs>
+        <w:jc w:val="both"/>
+        <w:rPr>
+          <w:rFonts w:ascii="Microsoft New Tai Lue" w:hAnsi="Microsoft New Tai Lue" w:cs="Microsoft New Tai Lue"/>
+          <w:b/>
+          <w:bCs/>
+          <w:color w:val="4472C4" w:themeColor="accent1"/>
+          <w:sz w:val="26"/>
+          <w:szCs w:val="26"/>
+        </w:rPr>
+      </w:pPr>
+      <w:r>
+        <w:rPr>
+          <w:rFonts w:ascii="Microsoft New Tai Lue" w:hAnsi="Microsoft New Tai Lue" w:cs="Microsoft New Tai Lue"/>
+          <w:b/>
+          <w:bCs/>
+          <w:color w:val="4472C4" w:themeColor="accent1"/>
+          <w:sz w:val="26"/>
+          <w:szCs w:val="26"/>
+        </w:rPr>
+        <w:t>Gather Requirement:</w:t>
+      </w:r>
+    </w:p>
+    <w:p>
+      <w:pPr>
+        <w:pStyle w:val="ListParagraph"/>
+        <w:numPr>
+          <w:ilvl w:val="0"/>
+          <w:numId w:val="5"/>
+        </w:numPr>
+        <w:tabs>
+          <w:tab w:val="left" w:pos="2130"/>
+        </w:tabs>
+        <w:jc w:val="both"/>
+        <w:rPr>
+          <w:rFonts w:ascii="Microsoft New Tai Lue" w:hAnsi="Microsoft New Tai Lue" w:cs="Microsoft New Tai Lue"/>
+          <w:color w:val="44546A" w:themeColor="text2"/>
+          <w:sz w:val="24"/>
+          <w:szCs w:val="24"/>
+        </w:rPr>
+      </w:pPr>
+      <w:r>
+        <w:rPr>
+          <w:rFonts w:ascii="Microsoft New Tai Lue" w:hAnsi="Microsoft New Tai Lue" w:cs="Microsoft New Tai Lue"/>
+          <w:color w:val="44546A" w:themeColor="text2"/>
+          <w:sz w:val="24"/>
+          <w:szCs w:val="24"/>
+        </w:rPr>
+        <w:t>Operating System</w:t>
+      </w:r>
       <w:r>
         <w:rPr>
           <w:rFonts w:ascii="Microsoft New Tai Lue" w:hAnsi="Microsoft New Tai Lue" w:cs="Microsoft New Tai Lue"/>
@@ -1860,18 +2012,2985 @@
         </w:rPr>
         <w:tab/>
       </w:r>
-    </w:p>
-    <w:p>
-      <w:pPr>
-        <w:rPr>
-          <w:rFonts w:ascii="Microsoft New Tai Lue" w:hAnsi="Microsoft New Tai Lue" w:cs="Microsoft New Tai Lue"/>
-          <w:sz w:val="24"/>
-          <w:szCs w:val="24"/>
-        </w:rPr>
-      </w:pPr>
-    </w:p>
-    <w:p>
-      <w:pPr>
+      <w:r>
+        <w:rPr>
+          <w:rFonts w:ascii="Microsoft New Tai Lue" w:hAnsi="Microsoft New Tai Lue" w:cs="Microsoft New Tai Lue"/>
+          <w:color w:val="44546A" w:themeColor="text2"/>
+          <w:sz w:val="24"/>
+          <w:szCs w:val="24"/>
+        </w:rPr>
+        <w:tab/>
+      </w:r>
+      <w:r>
+        <w:rPr>
+          <w:rFonts w:ascii="Microsoft New Tai Lue" w:hAnsi="Microsoft New Tai Lue" w:cs="Microsoft New Tai Lue"/>
+          <w:color w:val="44546A" w:themeColor="text2"/>
+          <w:sz w:val="24"/>
+          <w:szCs w:val="24"/>
+        </w:rPr>
+        <w:tab/>
+      </w:r>
+    </w:p>
+    <w:p>
+      <w:pPr>
+        <w:pStyle w:val="ListParagraph"/>
+        <w:numPr>
+          <w:ilvl w:val="1"/>
+          <w:numId w:val="5"/>
+        </w:numPr>
+        <w:tabs>
+          <w:tab w:val="left" w:pos="2130"/>
+        </w:tabs>
+        <w:jc w:val="both"/>
+        <w:rPr>
+          <w:rFonts w:ascii="Microsoft New Tai Lue" w:hAnsi="Microsoft New Tai Lue" w:cs="Microsoft New Tai Lue"/>
+          <w:color w:val="44546A" w:themeColor="text2"/>
+          <w:sz w:val="24"/>
+          <w:szCs w:val="24"/>
+        </w:rPr>
+      </w:pPr>
+      <w:r>
+        <w:rPr>
+          <w:rFonts w:ascii="Microsoft New Tai Lue" w:hAnsi="Microsoft New Tai Lue" w:cs="Microsoft New Tai Lue"/>
+          <w:color w:val="44546A" w:themeColor="text2"/>
+          <w:sz w:val="24"/>
+          <w:szCs w:val="24"/>
+        </w:rPr>
+        <w:t>Ubuntu</w:t>
+      </w:r>
+    </w:p>
+    <w:p>
+      <w:pPr>
+        <w:pStyle w:val="ListParagraph"/>
+        <w:numPr>
+          <w:ilvl w:val="1"/>
+          <w:numId w:val="5"/>
+        </w:numPr>
+        <w:tabs>
+          <w:tab w:val="left" w:pos="2130"/>
+        </w:tabs>
+        <w:jc w:val="both"/>
+        <w:rPr>
+          <w:rFonts w:ascii="Microsoft New Tai Lue" w:hAnsi="Microsoft New Tai Lue" w:cs="Microsoft New Tai Lue"/>
+          <w:color w:val="44546A" w:themeColor="text2"/>
+          <w:sz w:val="24"/>
+          <w:szCs w:val="24"/>
+        </w:rPr>
+      </w:pPr>
+      <w:r>
+        <w:rPr>
+          <w:rFonts w:ascii="Microsoft New Tai Lue" w:hAnsi="Microsoft New Tai Lue" w:cs="Microsoft New Tai Lue"/>
+          <w:color w:val="44546A" w:themeColor="text2"/>
+          <w:sz w:val="24"/>
+          <w:szCs w:val="24"/>
+        </w:rPr>
+        <w:t>Centos</w:t>
+      </w:r>
+    </w:p>
+    <w:p>
+      <w:pPr>
+        <w:pStyle w:val="ListParagraph"/>
+        <w:numPr>
+          <w:ilvl w:val="1"/>
+          <w:numId w:val="5"/>
+        </w:numPr>
+        <w:tabs>
+          <w:tab w:val="left" w:pos="2130"/>
+        </w:tabs>
+        <w:jc w:val="both"/>
+        <w:rPr>
+          <w:rFonts w:ascii="Microsoft New Tai Lue" w:hAnsi="Microsoft New Tai Lue" w:cs="Microsoft New Tai Lue"/>
+          <w:color w:val="44546A" w:themeColor="text2"/>
+          <w:sz w:val="24"/>
+          <w:szCs w:val="24"/>
+        </w:rPr>
+      </w:pPr>
+      <w:proofErr w:type="spellStart"/>
+      <w:r>
+        <w:rPr>
+          <w:rFonts w:ascii="Microsoft New Tai Lue" w:hAnsi="Microsoft New Tai Lue" w:cs="Microsoft New Tai Lue"/>
+          <w:color w:val="44546A" w:themeColor="text2"/>
+          <w:sz w:val="24"/>
+          <w:szCs w:val="24"/>
+        </w:rPr>
+        <w:t>Etc</w:t>
+      </w:r>
+      <w:proofErr w:type="spellEnd"/>
+    </w:p>
+    <w:p>
+      <w:pPr>
+        <w:pStyle w:val="ListParagraph"/>
+        <w:numPr>
+          <w:ilvl w:val="0"/>
+          <w:numId w:val="5"/>
+        </w:numPr>
+        <w:tabs>
+          <w:tab w:val="left" w:pos="2130"/>
+        </w:tabs>
+        <w:jc w:val="both"/>
+        <w:rPr>
+          <w:rFonts w:ascii="Microsoft New Tai Lue" w:hAnsi="Microsoft New Tai Lue" w:cs="Microsoft New Tai Lue"/>
+          <w:color w:val="44546A" w:themeColor="text2"/>
+          <w:sz w:val="24"/>
+          <w:szCs w:val="24"/>
+        </w:rPr>
+      </w:pPr>
+      <w:r>
+        <w:rPr>
+          <w:rFonts w:ascii="Microsoft New Tai Lue" w:hAnsi="Microsoft New Tai Lue" w:cs="Microsoft New Tai Lue"/>
+          <w:color w:val="44546A" w:themeColor="text2"/>
+          <w:sz w:val="24"/>
+          <w:szCs w:val="24"/>
+        </w:rPr>
+        <w:t xml:space="preserve">Size of RAM, CPU, Network </w:t>
+      </w:r>
+      <w:proofErr w:type="spellStart"/>
+      <w:r>
+        <w:rPr>
+          <w:rFonts w:ascii="Microsoft New Tai Lue" w:hAnsi="Microsoft New Tai Lue" w:cs="Microsoft New Tai Lue"/>
+          <w:color w:val="44546A" w:themeColor="text2"/>
+          <w:sz w:val="24"/>
+          <w:szCs w:val="24"/>
+        </w:rPr>
+        <w:t>Etc</w:t>
+      </w:r>
+      <w:proofErr w:type="spellEnd"/>
+    </w:p>
+    <w:p>
+      <w:pPr>
+        <w:pStyle w:val="ListParagraph"/>
+        <w:numPr>
+          <w:ilvl w:val="0"/>
+          <w:numId w:val="5"/>
+        </w:numPr>
+        <w:tabs>
+          <w:tab w:val="left" w:pos="2130"/>
+        </w:tabs>
+        <w:jc w:val="both"/>
+        <w:rPr>
+          <w:rFonts w:ascii="Microsoft New Tai Lue" w:hAnsi="Microsoft New Tai Lue" w:cs="Microsoft New Tai Lue"/>
+          <w:color w:val="44546A" w:themeColor="text2"/>
+          <w:sz w:val="24"/>
+          <w:szCs w:val="24"/>
+        </w:rPr>
+      </w:pPr>
+      <w:r>
+        <w:rPr>
+          <w:rFonts w:ascii="Microsoft New Tai Lue" w:hAnsi="Microsoft New Tai Lue" w:cs="Microsoft New Tai Lue"/>
+          <w:color w:val="44546A" w:themeColor="text2"/>
+          <w:sz w:val="24"/>
+          <w:szCs w:val="24"/>
+        </w:rPr>
+        <w:t>Storage size</w:t>
+      </w:r>
+    </w:p>
+    <w:p>
+      <w:pPr>
+        <w:pStyle w:val="ListParagraph"/>
+        <w:numPr>
+          <w:ilvl w:val="1"/>
+          <w:numId w:val="5"/>
+        </w:numPr>
+        <w:tabs>
+          <w:tab w:val="left" w:pos="2130"/>
+        </w:tabs>
+        <w:jc w:val="both"/>
+        <w:rPr>
+          <w:rFonts w:ascii="Microsoft New Tai Lue" w:hAnsi="Microsoft New Tai Lue" w:cs="Microsoft New Tai Lue"/>
+          <w:color w:val="44546A" w:themeColor="text2"/>
+          <w:sz w:val="24"/>
+          <w:szCs w:val="24"/>
+        </w:rPr>
+      </w:pPr>
+      <w:r>
+        <w:rPr>
+          <w:rFonts w:ascii="Microsoft New Tai Lue" w:hAnsi="Microsoft New Tai Lue" w:cs="Microsoft New Tai Lue"/>
+          <w:color w:val="44546A" w:themeColor="text2"/>
+          <w:sz w:val="24"/>
+          <w:szCs w:val="24"/>
+        </w:rPr>
+        <w:t>10 Gig</w:t>
+      </w:r>
+    </w:p>
+    <w:p>
+      <w:pPr>
+        <w:pStyle w:val="ListParagraph"/>
+        <w:numPr>
+          <w:ilvl w:val="0"/>
+          <w:numId w:val="5"/>
+        </w:numPr>
+        <w:tabs>
+          <w:tab w:val="left" w:pos="2130"/>
+        </w:tabs>
+        <w:jc w:val="both"/>
+        <w:rPr>
+          <w:rFonts w:ascii="Microsoft New Tai Lue" w:hAnsi="Microsoft New Tai Lue" w:cs="Microsoft New Tai Lue"/>
+          <w:color w:val="44546A" w:themeColor="text2"/>
+          <w:sz w:val="24"/>
+          <w:szCs w:val="24"/>
+        </w:rPr>
+      </w:pPr>
+      <w:r>
+        <w:rPr>
+          <w:rFonts w:ascii="Microsoft New Tai Lue" w:hAnsi="Microsoft New Tai Lue" w:cs="Microsoft New Tai Lue"/>
+          <w:color w:val="44546A" w:themeColor="text2"/>
+          <w:sz w:val="24"/>
+          <w:szCs w:val="24"/>
+        </w:rPr>
+        <w:t>Project Tag</w:t>
+      </w:r>
+    </w:p>
+    <w:p>
+      <w:pPr>
+        <w:pStyle w:val="ListParagraph"/>
+        <w:numPr>
+          <w:ilvl w:val="0"/>
+          <w:numId w:val="5"/>
+        </w:numPr>
+        <w:tabs>
+          <w:tab w:val="left" w:pos="2130"/>
+        </w:tabs>
+        <w:jc w:val="both"/>
+        <w:rPr>
+          <w:rFonts w:ascii="Microsoft New Tai Lue" w:hAnsi="Microsoft New Tai Lue" w:cs="Microsoft New Tai Lue"/>
+          <w:color w:val="44546A" w:themeColor="text2"/>
+          <w:sz w:val="24"/>
+          <w:szCs w:val="24"/>
+        </w:rPr>
+      </w:pPr>
+      <w:r>
+        <w:rPr>
+          <w:rFonts w:ascii="Microsoft New Tai Lue" w:hAnsi="Microsoft New Tai Lue" w:cs="Microsoft New Tai Lue"/>
+          <w:color w:val="44546A" w:themeColor="text2"/>
+          <w:sz w:val="24"/>
+          <w:szCs w:val="24"/>
+        </w:rPr>
+        <w:t>Services/Apps will be Running</w:t>
+      </w:r>
+    </w:p>
+    <w:p>
+      <w:pPr>
+        <w:pStyle w:val="ListParagraph"/>
+        <w:numPr>
+          <w:ilvl w:val="1"/>
+          <w:numId w:val="5"/>
+        </w:numPr>
+        <w:tabs>
+          <w:tab w:val="left" w:pos="2130"/>
+        </w:tabs>
+        <w:jc w:val="both"/>
+        <w:rPr>
+          <w:rFonts w:ascii="Microsoft New Tai Lue" w:hAnsi="Microsoft New Tai Lue" w:cs="Microsoft New Tai Lue"/>
+          <w:color w:val="44546A" w:themeColor="text2"/>
+          <w:sz w:val="24"/>
+          <w:szCs w:val="24"/>
+        </w:rPr>
+      </w:pPr>
+      <w:r>
+        <w:rPr>
+          <w:rFonts w:ascii="Microsoft New Tai Lue" w:hAnsi="Microsoft New Tai Lue" w:cs="Microsoft New Tai Lue"/>
+          <w:color w:val="44546A" w:themeColor="text2"/>
+          <w:sz w:val="24"/>
+          <w:szCs w:val="24"/>
+        </w:rPr>
+        <w:t xml:space="preserve">SSH, HTTP, MySQL </w:t>
+      </w:r>
+      <w:proofErr w:type="spellStart"/>
+      <w:r>
+        <w:rPr>
+          <w:rFonts w:ascii="Microsoft New Tai Lue" w:hAnsi="Microsoft New Tai Lue" w:cs="Microsoft New Tai Lue"/>
+          <w:color w:val="44546A" w:themeColor="text2"/>
+          <w:sz w:val="24"/>
+          <w:szCs w:val="24"/>
+        </w:rPr>
+        <w:t>etc</w:t>
+      </w:r>
+      <w:proofErr w:type="spellEnd"/>
+    </w:p>
+    <w:p>
+      <w:pPr>
+        <w:pStyle w:val="ListParagraph"/>
+        <w:numPr>
+          <w:ilvl w:val="0"/>
+          <w:numId w:val="5"/>
+        </w:numPr>
+        <w:tabs>
+          <w:tab w:val="left" w:pos="2130"/>
+        </w:tabs>
+        <w:jc w:val="both"/>
+        <w:rPr>
+          <w:rFonts w:ascii="Microsoft New Tai Lue" w:hAnsi="Microsoft New Tai Lue" w:cs="Microsoft New Tai Lue"/>
+          <w:color w:val="44546A" w:themeColor="text2"/>
+          <w:sz w:val="24"/>
+          <w:szCs w:val="24"/>
+        </w:rPr>
+      </w:pPr>
+      <w:r>
+        <w:rPr>
+          <w:rFonts w:ascii="Microsoft New Tai Lue" w:hAnsi="Microsoft New Tai Lue" w:cs="Microsoft New Tai Lue"/>
+          <w:color w:val="44546A" w:themeColor="text2"/>
+          <w:sz w:val="24"/>
+          <w:szCs w:val="24"/>
+        </w:rPr>
+        <w:t xml:space="preserve">Environment </w:t>
+      </w:r>
+    </w:p>
+    <w:p>
+      <w:pPr>
+        <w:pStyle w:val="ListParagraph"/>
+        <w:numPr>
+          <w:ilvl w:val="1"/>
+          <w:numId w:val="5"/>
+        </w:numPr>
+        <w:tabs>
+          <w:tab w:val="left" w:pos="2130"/>
+        </w:tabs>
+        <w:jc w:val="both"/>
+        <w:rPr>
+          <w:rFonts w:ascii="Microsoft New Tai Lue" w:hAnsi="Microsoft New Tai Lue" w:cs="Microsoft New Tai Lue"/>
+          <w:color w:val="44546A" w:themeColor="text2"/>
+          <w:sz w:val="24"/>
+          <w:szCs w:val="24"/>
+        </w:rPr>
+      </w:pPr>
+      <w:r>
+        <w:rPr>
+          <w:rFonts w:ascii="Microsoft New Tai Lue" w:hAnsi="Microsoft New Tai Lue" w:cs="Microsoft New Tai Lue"/>
+          <w:color w:val="44546A" w:themeColor="text2"/>
+          <w:sz w:val="24"/>
+          <w:szCs w:val="24"/>
+        </w:rPr>
+        <w:t>DEV, QA, Staging, Pre-Prod, Prod</w:t>
+      </w:r>
+    </w:p>
+    <w:p>
+      <w:pPr>
+        <w:pStyle w:val="ListParagraph"/>
+        <w:numPr>
+          <w:ilvl w:val="0"/>
+          <w:numId w:val="5"/>
+        </w:numPr>
+        <w:tabs>
+          <w:tab w:val="left" w:pos="2130"/>
+        </w:tabs>
+        <w:jc w:val="both"/>
+        <w:rPr>
+          <w:rFonts w:ascii="Microsoft New Tai Lue" w:hAnsi="Microsoft New Tai Lue" w:cs="Microsoft New Tai Lue"/>
+          <w:color w:val="44546A" w:themeColor="text2"/>
+          <w:sz w:val="24"/>
+          <w:szCs w:val="24"/>
+        </w:rPr>
+      </w:pPr>
+      <w:r>
+        <w:rPr>
+          <w:rFonts w:ascii="Microsoft New Tai Lue" w:hAnsi="Microsoft New Tai Lue" w:cs="Microsoft New Tai Lue"/>
+          <w:color w:val="44546A" w:themeColor="text2"/>
+          <w:sz w:val="24"/>
+          <w:szCs w:val="24"/>
+        </w:rPr>
+        <w:t>Login user/owner</w:t>
+      </w:r>
+    </w:p>
+    <w:p>
+      <w:pPr>
+        <w:pStyle w:val="ListParagraph"/>
+        <w:tabs>
+          <w:tab w:val="left" w:pos="2130"/>
+        </w:tabs>
+        <w:jc w:val="both"/>
+        <w:rPr>
+          <w:rFonts w:ascii="Microsoft New Tai Lue" w:hAnsi="Microsoft New Tai Lue" w:cs="Microsoft New Tai Lue"/>
+          <w:color w:val="44546A" w:themeColor="text2"/>
+          <w:sz w:val="24"/>
+          <w:szCs w:val="24"/>
+        </w:rPr>
+      </w:pPr>
+    </w:p>
+    <w:p>
+      <w:pPr>
+        <w:tabs>
+          <w:tab w:val="left" w:pos="2130"/>
+        </w:tabs>
+        <w:jc w:val="both"/>
+        <w:rPr>
+          <w:rFonts w:ascii="Microsoft New Tai Lue" w:hAnsi="Microsoft New Tai Lue" w:cs="Microsoft New Tai Lue"/>
+          <w:b/>
+          <w:bCs/>
+          <w:color w:val="4472C4" w:themeColor="accent1"/>
+          <w:sz w:val="26"/>
+          <w:szCs w:val="26"/>
+        </w:rPr>
+      </w:pPr>
+      <w:r>
+        <w:rPr>
+          <w:rFonts w:ascii="Microsoft New Tai Lue" w:hAnsi="Microsoft New Tai Lue" w:cs="Microsoft New Tai Lue"/>
+          <w:b/>
+          <w:bCs/>
+          <w:color w:val="4472C4" w:themeColor="accent1"/>
+          <w:sz w:val="26"/>
+          <w:szCs w:val="26"/>
+        </w:rPr>
+        <w:t>Setup a Website on EC2 Instance</w:t>
+      </w:r>
+    </w:p>
+    <w:p>
+      <w:pPr>
+        <w:pStyle w:val="ListParagraph"/>
+        <w:numPr>
+          <w:ilvl w:val="0"/>
+          <w:numId w:val="7"/>
+        </w:numPr>
+        <w:tabs>
+          <w:tab w:val="left" w:pos="2130"/>
+        </w:tabs>
+        <w:jc w:val="both"/>
+        <w:rPr>
+          <w:rFonts w:ascii="Microsoft New Tai Lue" w:hAnsi="Microsoft New Tai Lue" w:cs="Microsoft New Tai Lue"/>
+          <w:color w:val="44546A" w:themeColor="text2"/>
+          <w:sz w:val="24"/>
+          <w:szCs w:val="24"/>
+        </w:rPr>
+      </w:pPr>
+      <w:r>
+        <w:rPr>
+          <w:rFonts w:ascii="Microsoft New Tai Lue" w:hAnsi="Microsoft New Tai Lue" w:cs="Microsoft New Tai Lue"/>
+          <w:color w:val="44546A" w:themeColor="text2"/>
+          <w:sz w:val="24"/>
+          <w:szCs w:val="24"/>
+        </w:rPr>
+        <w:t>Go to tooplate.com</w:t>
+      </w:r>
+    </w:p>
+    <w:p>
+      <w:pPr>
+        <w:pStyle w:val="ListParagraph"/>
+        <w:numPr>
+          <w:ilvl w:val="0"/>
+          <w:numId w:val="7"/>
+        </w:numPr>
+        <w:tabs>
+          <w:tab w:val="left" w:pos="2130"/>
+        </w:tabs>
+        <w:jc w:val="both"/>
+        <w:rPr>
+          <w:rFonts w:ascii="Microsoft New Tai Lue" w:hAnsi="Microsoft New Tai Lue" w:cs="Microsoft New Tai Lue"/>
+          <w:color w:val="44546A" w:themeColor="text2"/>
+          <w:sz w:val="24"/>
+          <w:szCs w:val="24"/>
+        </w:rPr>
+      </w:pPr>
+      <w:r>
+        <w:rPr>
+          <w:rFonts w:ascii="Microsoft New Tai Lue" w:hAnsi="Microsoft New Tai Lue" w:cs="Microsoft New Tai Lue"/>
+          <w:color w:val="44546A" w:themeColor="text2"/>
+          <w:sz w:val="24"/>
+          <w:szCs w:val="24"/>
+        </w:rPr>
+        <w:t>Create a Key Pair for this project – Give name as “Nano-Dev”</w:t>
+      </w:r>
+    </w:p>
+    <w:p>
+      <w:pPr>
+        <w:pStyle w:val="ListParagraph"/>
+        <w:numPr>
+          <w:ilvl w:val="0"/>
+          <w:numId w:val="7"/>
+        </w:numPr>
+        <w:tabs>
+          <w:tab w:val="left" w:pos="2130"/>
+        </w:tabs>
+        <w:jc w:val="both"/>
+        <w:rPr>
+          <w:rFonts w:ascii="Microsoft New Tai Lue" w:hAnsi="Microsoft New Tai Lue" w:cs="Microsoft New Tai Lue"/>
+          <w:color w:val="44546A" w:themeColor="text2"/>
+          <w:sz w:val="24"/>
+          <w:szCs w:val="24"/>
+        </w:rPr>
+      </w:pPr>
+      <w:proofErr w:type="gramStart"/>
+      <w:r>
+        <w:rPr>
+          <w:rFonts w:ascii="Microsoft New Tai Lue" w:hAnsi="Microsoft New Tai Lue" w:cs="Microsoft New Tai Lue"/>
+          <w:color w:val="44546A" w:themeColor="text2"/>
+          <w:sz w:val="24"/>
+          <w:szCs w:val="24"/>
+        </w:rPr>
+        <w:t>Select .</w:t>
+      </w:r>
+      <w:proofErr w:type="spellStart"/>
+      <w:r>
+        <w:rPr>
+          <w:rFonts w:ascii="Microsoft New Tai Lue" w:hAnsi="Microsoft New Tai Lue" w:cs="Microsoft New Tai Lue"/>
+          <w:color w:val="44546A" w:themeColor="text2"/>
+          <w:sz w:val="24"/>
+          <w:szCs w:val="24"/>
+        </w:rPr>
+        <w:t>pem</w:t>
+      </w:r>
+      <w:proofErr w:type="spellEnd"/>
+      <w:proofErr w:type="gramEnd"/>
+      <w:r>
+        <w:rPr>
+          <w:rFonts w:ascii="Microsoft New Tai Lue" w:hAnsi="Microsoft New Tai Lue" w:cs="Microsoft New Tai Lue"/>
+          <w:color w:val="44546A" w:themeColor="text2"/>
+          <w:sz w:val="24"/>
+          <w:szCs w:val="24"/>
+        </w:rPr>
+        <w:t xml:space="preserve"> format &amp; Click Create Key pair</w:t>
+      </w:r>
+    </w:p>
+    <w:p>
+      <w:pPr>
+        <w:pStyle w:val="ListParagraph"/>
+        <w:numPr>
+          <w:ilvl w:val="0"/>
+          <w:numId w:val="7"/>
+        </w:numPr>
+        <w:tabs>
+          <w:tab w:val="left" w:pos="2130"/>
+        </w:tabs>
+        <w:jc w:val="both"/>
+        <w:rPr>
+          <w:rFonts w:ascii="Microsoft New Tai Lue" w:hAnsi="Microsoft New Tai Lue" w:cs="Microsoft New Tai Lue"/>
+          <w:color w:val="44546A" w:themeColor="text2"/>
+          <w:sz w:val="24"/>
+          <w:szCs w:val="24"/>
+        </w:rPr>
+      </w:pPr>
+      <w:r>
+        <w:rPr>
+          <w:rFonts w:ascii="Microsoft New Tai Lue" w:hAnsi="Microsoft New Tai Lue" w:cs="Microsoft New Tai Lue"/>
+          <w:color w:val="44546A" w:themeColor="text2"/>
+          <w:sz w:val="24"/>
+          <w:szCs w:val="24"/>
+        </w:rPr>
+        <w:t>Private key will be downloaded into your system and public key will be stored in the AWS Key Pairs section</w:t>
+      </w:r>
+    </w:p>
+    <w:p>
+      <w:pPr>
+        <w:pStyle w:val="ListParagraph"/>
+        <w:numPr>
+          <w:ilvl w:val="0"/>
+          <w:numId w:val="7"/>
+        </w:numPr>
+        <w:tabs>
+          <w:tab w:val="left" w:pos="2130"/>
+        </w:tabs>
+        <w:jc w:val="both"/>
+        <w:rPr>
+          <w:rFonts w:ascii="Microsoft New Tai Lue" w:hAnsi="Microsoft New Tai Lue" w:cs="Microsoft New Tai Lue"/>
+          <w:color w:val="44546A" w:themeColor="text2"/>
+          <w:sz w:val="24"/>
+          <w:szCs w:val="24"/>
+        </w:rPr>
+      </w:pPr>
+      <w:r>
+        <w:rPr>
+          <w:rFonts w:ascii="Microsoft New Tai Lue" w:hAnsi="Microsoft New Tai Lue" w:cs="Microsoft New Tai Lue"/>
+          <w:color w:val="44546A" w:themeColor="text2"/>
+          <w:sz w:val="24"/>
+          <w:szCs w:val="24"/>
+        </w:rPr>
+        <w:t xml:space="preserve"> Go to “Security Groups” </w:t>
+      </w:r>
+      <w:r>
+        <w:rPr>
+          <w:rFonts w:ascii="Microsoft New Tai Lue" w:hAnsi="Microsoft New Tai Lue" w:cs="Microsoft New Tai Lue"/>
+          <w:color w:val="44546A" w:themeColor="text2"/>
+          <w:sz w:val="24"/>
+          <w:szCs w:val="24"/>
+        </w:rPr>
+        <w:t xml:space="preserve"> </w:t>
+      </w:r>
+      <w:r>
+        <w:rPr>
+          <w:rFonts w:ascii="Microsoft New Tai Lue" w:hAnsi="Microsoft New Tai Lue" w:cs="Microsoft New Tai Lue"/>
+          <w:color w:val="44546A" w:themeColor="text2"/>
+          <w:sz w:val="24"/>
+          <w:szCs w:val="24"/>
+        </w:rPr>
+        <w:sym w:font="Wingdings" w:char="F0E0"/>
+      </w:r>
+      <w:r>
+        <w:rPr>
+          <w:rFonts w:ascii="Microsoft New Tai Lue" w:hAnsi="Microsoft New Tai Lue" w:cs="Microsoft New Tai Lue"/>
+          <w:color w:val="44546A" w:themeColor="text2"/>
+          <w:sz w:val="24"/>
+          <w:szCs w:val="24"/>
+        </w:rPr>
+        <w:t xml:space="preserve"> Create Security Group </w:t>
+      </w:r>
+      <w:r>
+        <w:rPr>
+          <w:rFonts w:ascii="Microsoft New Tai Lue" w:hAnsi="Microsoft New Tai Lue" w:cs="Microsoft New Tai Lue"/>
+          <w:color w:val="44546A" w:themeColor="text2"/>
+          <w:sz w:val="24"/>
+          <w:szCs w:val="24"/>
+        </w:rPr>
+        <w:sym w:font="Wingdings" w:char="F0E0"/>
+      </w:r>
+      <w:r>
+        <w:rPr>
+          <w:rFonts w:ascii="Microsoft New Tai Lue" w:hAnsi="Microsoft New Tai Lue" w:cs="Microsoft New Tai Lue"/>
+          <w:color w:val="44546A" w:themeColor="text2"/>
+          <w:sz w:val="24"/>
+          <w:szCs w:val="24"/>
+        </w:rPr>
+        <w:t xml:space="preserve"> Give name as “Nano-Dev-SG”</w:t>
+      </w:r>
+    </w:p>
+    <w:p>
+      <w:pPr>
+        <w:pStyle w:val="ListParagraph"/>
+        <w:tabs>
+          <w:tab w:val="left" w:pos="2130"/>
+        </w:tabs>
+        <w:jc w:val="both"/>
+        <w:rPr>
+          <w:rFonts w:ascii="Microsoft New Tai Lue" w:hAnsi="Microsoft New Tai Lue" w:cs="Microsoft New Tai Lue"/>
+          <w:color w:val="44546A" w:themeColor="text2"/>
+          <w:sz w:val="24"/>
+          <w:szCs w:val="24"/>
+        </w:rPr>
+      </w:pPr>
+    </w:p>
+    <w:p>
+      <w:pPr>
+        <w:tabs>
+          <w:tab w:val="left" w:pos="2130"/>
+        </w:tabs>
+        <w:rPr>
+          <w:rFonts w:ascii="Microsoft New Tai Lue" w:hAnsi="Microsoft New Tai Lue" w:cs="Microsoft New Tai Lue"/>
+          <w:b/>
+          <w:bCs/>
+          <w:color w:val="C45911" w:themeColor="accent2" w:themeShade="BF"/>
+          <w:sz w:val="26"/>
+          <w:szCs w:val="26"/>
+        </w:rPr>
+      </w:pPr>
+      <w:r>
+        <w:rPr>
+          <w:rFonts w:ascii="Microsoft New Tai Lue" w:hAnsi="Microsoft New Tai Lue" w:cs="Microsoft New Tai Lue"/>
+          <w:b/>
+          <w:bCs/>
+          <w:color w:val="C45911" w:themeColor="accent2" w:themeShade="BF"/>
+          <w:sz w:val="26"/>
+          <w:szCs w:val="26"/>
+        </w:rPr>
+        <w:t xml:space="preserve">     </w:t>
+      </w:r>
+    </w:p>
+    <w:p>
+      <w:pPr>
+        <w:tabs>
+          <w:tab w:val="left" w:pos="2130"/>
+        </w:tabs>
+        <w:rPr>
+          <w:rFonts w:ascii="Microsoft New Tai Lue" w:hAnsi="Microsoft New Tai Lue" w:cs="Microsoft New Tai Lue"/>
+          <w:b/>
+          <w:bCs/>
+          <w:color w:val="C45911" w:themeColor="accent2" w:themeShade="BF"/>
+          <w:sz w:val="26"/>
+          <w:szCs w:val="26"/>
+        </w:rPr>
+      </w:pPr>
+    </w:p>
+    <w:p>
+      <w:pPr>
+        <w:tabs>
+          <w:tab w:val="left" w:pos="2130"/>
+        </w:tabs>
+        <w:rPr>
+          <w:rFonts w:ascii="Microsoft New Tai Lue" w:hAnsi="Microsoft New Tai Lue" w:cs="Microsoft New Tai Lue"/>
+          <w:b/>
+          <w:bCs/>
+          <w:color w:val="C45911" w:themeColor="accent2" w:themeShade="BF"/>
+          <w:sz w:val="26"/>
+          <w:szCs w:val="26"/>
+        </w:rPr>
+      </w:pPr>
+    </w:p>
+    <w:p>
+      <w:pPr>
+        <w:tabs>
+          <w:tab w:val="left" w:pos="2130"/>
+        </w:tabs>
+        <w:rPr>
+          <w:rFonts w:ascii="Microsoft New Tai Lue" w:hAnsi="Microsoft New Tai Lue" w:cs="Microsoft New Tai Lue"/>
+          <w:b/>
+          <w:bCs/>
+          <w:color w:val="C45911" w:themeColor="accent2" w:themeShade="BF"/>
+          <w:sz w:val="26"/>
+          <w:szCs w:val="26"/>
+        </w:rPr>
+      </w:pPr>
+    </w:p>
+    <w:p>
+      <w:pPr>
+        <w:tabs>
+          <w:tab w:val="left" w:pos="2130"/>
+        </w:tabs>
+        <w:rPr>
+          <w:rFonts w:ascii="Microsoft New Tai Lue" w:hAnsi="Microsoft New Tai Lue" w:cs="Microsoft New Tai Lue"/>
+          <w:b/>
+          <w:bCs/>
+          <w:color w:val="C45911" w:themeColor="accent2" w:themeShade="BF"/>
+          <w:sz w:val="26"/>
+          <w:szCs w:val="26"/>
+        </w:rPr>
+      </w:pPr>
+      <w:r>
+        <w:rPr>
+          <w:rFonts w:ascii="Microsoft New Tai Lue" w:hAnsi="Microsoft New Tai Lue" w:cs="Microsoft New Tai Lue"/>
+          <w:b/>
+          <w:bCs/>
+          <w:color w:val="C45911" w:themeColor="accent2" w:themeShade="BF"/>
+          <w:sz w:val="26"/>
+          <w:szCs w:val="26"/>
+        </w:rPr>
+        <w:t>Security Group</w:t>
+      </w:r>
+    </w:p>
+    <w:p>
+      <w:pPr>
+        <w:pStyle w:val="ListParagraph"/>
+        <w:numPr>
+          <w:ilvl w:val="0"/>
+          <w:numId w:val="7"/>
+        </w:numPr>
+        <w:tabs>
+          <w:tab w:val="left" w:pos="2130"/>
+        </w:tabs>
+        <w:jc w:val="both"/>
+        <w:rPr>
+          <w:rFonts w:ascii="Microsoft New Tai Lue" w:hAnsi="Microsoft New Tai Lue" w:cs="Microsoft New Tai Lue"/>
+          <w:color w:val="44546A" w:themeColor="text2"/>
+          <w:sz w:val="24"/>
+          <w:szCs w:val="24"/>
+        </w:rPr>
+      </w:pPr>
+      <w:r>
+        <w:rPr>
+          <w:rFonts w:ascii="Microsoft New Tai Lue" w:hAnsi="Microsoft New Tai Lue" w:cs="Microsoft New Tai Lue"/>
+          <w:color w:val="44546A" w:themeColor="text2"/>
+          <w:sz w:val="24"/>
+          <w:szCs w:val="24"/>
+        </w:rPr>
+        <w:t xml:space="preserve">Security Group is nothing but a </w:t>
+      </w:r>
+      <w:r>
+        <w:rPr>
+          <w:rFonts w:ascii="Microsoft New Tai Lue" w:hAnsi="Microsoft New Tai Lue" w:cs="Microsoft New Tai Lue"/>
+          <w:color w:val="44546A" w:themeColor="text2"/>
+          <w:sz w:val="24"/>
+          <w:szCs w:val="24"/>
+        </w:rPr>
+        <w:t xml:space="preserve">virtual </w:t>
+      </w:r>
+      <w:r>
+        <w:rPr>
+          <w:rFonts w:ascii="Microsoft New Tai Lue" w:hAnsi="Microsoft New Tai Lue" w:cs="Microsoft New Tai Lue"/>
+          <w:color w:val="44546A" w:themeColor="text2"/>
+          <w:sz w:val="24"/>
+          <w:szCs w:val="24"/>
+        </w:rPr>
+        <w:t>Firewall which will allow / deny the incoming and outgoing traffic</w:t>
+      </w:r>
+    </w:p>
+    <w:p>
+      <w:pPr>
+        <w:tabs>
+          <w:tab w:val="left" w:pos="2130"/>
+        </w:tabs>
+        <w:rPr>
+          <w:rFonts w:ascii="Microsoft New Tai Lue" w:hAnsi="Microsoft New Tai Lue" w:cs="Microsoft New Tai Lue"/>
+          <w:b/>
+          <w:bCs/>
+          <w:color w:val="C45911" w:themeColor="accent2" w:themeShade="BF"/>
+          <w:sz w:val="26"/>
+          <w:szCs w:val="26"/>
+        </w:rPr>
+      </w:pPr>
+      <w:r>
+        <w:rPr>
+          <w:rFonts w:ascii="Microsoft New Tai Lue" w:hAnsi="Microsoft New Tai Lue" w:cs="Microsoft New Tai Lue"/>
+          <w:b/>
+          <w:bCs/>
+          <w:noProof/>
+          <w:color w:val="C45911" w:themeColor="accent2" w:themeShade="BF"/>
+          <w:sz w:val="26"/>
+          <w:szCs w:val="26"/>
+        </w:rPr>
+        <w:drawing>
+          <wp:inline distT="0" distB="0" distL="0" distR="0">
+            <wp:extent cx="5731510" cy="3223895"/>
+            <wp:effectExtent l="0" t="0" r="0" b="0"/>
+            <wp:docPr id="5" name="Picture 5"/>
+            <wp:cNvGraphicFramePr>
+              <a:graphicFrameLocks xmlns:a="http://schemas.openxmlformats.org/drawingml/2006/main" noChangeAspect="1"/>
+            </wp:cNvGraphicFramePr>
+            <a:graphic xmlns:a="http://schemas.openxmlformats.org/drawingml/2006/main">
+              <a:graphicData uri="http://schemas.openxmlformats.org/drawingml/2006/picture">
+                <pic:pic xmlns:pic="http://schemas.openxmlformats.org/drawingml/2006/picture">
+                  <pic:nvPicPr>
+                    <pic:cNvPr id="5" name="Picture 5"/>
+                    <pic:cNvPicPr/>
+                  </pic:nvPicPr>
+                  <pic:blipFill>
+                    <a:blip r:embed="rId17">
+                      <a:extLst>
+                        <a:ext uri="{28A0092B-C50C-407E-A947-70E740481C1C}">
+                          <a14:useLocalDpi xmlns:a14="http://schemas.microsoft.com/office/drawing/2010/main" val="0"/>
+                        </a:ext>
+                      </a:extLst>
+                    </a:blip>
+                    <a:stretch>
+                      <a:fillRect/>
+                    </a:stretch>
+                  </pic:blipFill>
+                  <pic:spPr>
+                    <a:xfrm>
+                      <a:off x="0" y="0"/>
+                      <a:ext cx="5731510" cy="3223895"/>
+                    </a:xfrm>
+                    <a:prstGeom prst="rect">
+                      <a:avLst/>
+                    </a:prstGeom>
+                  </pic:spPr>
+                </pic:pic>
+              </a:graphicData>
+            </a:graphic>
+          </wp:inline>
+        </w:drawing>
+      </w:r>
+    </w:p>
+    <w:p>
+      <w:pPr>
+        <w:pStyle w:val="ListParagraph"/>
+        <w:tabs>
+          <w:tab w:val="left" w:pos="2130"/>
+        </w:tabs>
+        <w:jc w:val="both"/>
+        <w:rPr>
+          <w:rFonts w:ascii="Microsoft New Tai Lue" w:hAnsi="Microsoft New Tai Lue" w:cs="Microsoft New Tai Lue"/>
+          <w:color w:val="44546A" w:themeColor="text2"/>
+          <w:sz w:val="24"/>
+          <w:szCs w:val="24"/>
+        </w:rPr>
+      </w:pPr>
+    </w:p>
+    <w:p>
+      <w:pPr>
+        <w:pStyle w:val="ListParagraph"/>
+        <w:numPr>
+          <w:ilvl w:val="0"/>
+          <w:numId w:val="7"/>
+        </w:numPr>
+        <w:rPr>
+          <w:rFonts w:ascii="Microsoft New Tai Lue" w:hAnsi="Microsoft New Tai Lue" w:cs="Microsoft New Tai Lue"/>
+          <w:sz w:val="24"/>
+          <w:szCs w:val="24"/>
+        </w:rPr>
+      </w:pPr>
+      <w:r>
+        <w:rPr>
+          <w:rFonts w:ascii="Microsoft New Tai Lue" w:hAnsi="Microsoft New Tai Lue" w:cs="Microsoft New Tai Lue"/>
+          <w:sz w:val="24"/>
+          <w:szCs w:val="24"/>
+        </w:rPr>
+        <w:t xml:space="preserve">Launch Instance </w:t>
+      </w:r>
+      <w:r>
+        <w:rPr>
+          <w:rFonts w:ascii="Microsoft New Tai Lue" w:hAnsi="Microsoft New Tai Lue" w:cs="Microsoft New Tai Lue"/>
+          <w:sz w:val="24"/>
+          <w:szCs w:val="24"/>
+        </w:rPr>
+        <w:sym w:font="Wingdings" w:char="F0E0"/>
+      </w:r>
+      <w:r>
+        <w:rPr>
+          <w:rFonts w:ascii="Microsoft New Tai Lue" w:hAnsi="Microsoft New Tai Lue" w:cs="Microsoft New Tai Lue"/>
+          <w:sz w:val="24"/>
+          <w:szCs w:val="24"/>
+        </w:rPr>
+        <w:t xml:space="preserve"> Add Tags for Application &amp; for Project</w:t>
+      </w:r>
+    </w:p>
+    <w:p>
+      <w:pPr>
+        <w:pStyle w:val="ListParagraph"/>
+        <w:numPr>
+          <w:ilvl w:val="0"/>
+          <w:numId w:val="7"/>
+        </w:numPr>
+        <w:rPr>
+          <w:rFonts w:ascii="Microsoft New Tai Lue" w:hAnsi="Microsoft New Tai Lue" w:cs="Microsoft New Tai Lue"/>
+          <w:sz w:val="24"/>
+          <w:szCs w:val="24"/>
+        </w:rPr>
+      </w:pPr>
+      <w:r>
+        <w:rPr>
+          <w:rFonts w:ascii="Microsoft New Tai Lue" w:hAnsi="Microsoft New Tai Lue" w:cs="Microsoft New Tai Lue"/>
+          <w:sz w:val="24"/>
+          <w:szCs w:val="24"/>
+        </w:rPr>
+        <w:t>Select the AMI</w:t>
+      </w:r>
+    </w:p>
+    <w:p>
+      <w:pPr>
+        <w:pStyle w:val="ListParagraph"/>
+        <w:numPr>
+          <w:ilvl w:val="0"/>
+          <w:numId w:val="7"/>
+        </w:numPr>
+        <w:rPr>
+          <w:rFonts w:ascii="Microsoft New Tai Lue" w:hAnsi="Microsoft New Tai Lue" w:cs="Microsoft New Tai Lue"/>
+          <w:sz w:val="24"/>
+          <w:szCs w:val="24"/>
+        </w:rPr>
+      </w:pPr>
+      <w:r>
+        <w:rPr>
+          <w:rFonts w:ascii="Microsoft New Tai Lue" w:hAnsi="Microsoft New Tai Lue" w:cs="Microsoft New Tai Lue"/>
+          <w:sz w:val="24"/>
+          <w:szCs w:val="24"/>
+        </w:rPr>
+        <w:t>Select the Instance-type</w:t>
+      </w:r>
+    </w:p>
+    <w:p>
+      <w:pPr>
+        <w:pStyle w:val="ListParagraph"/>
+        <w:numPr>
+          <w:ilvl w:val="0"/>
+          <w:numId w:val="7"/>
+        </w:numPr>
+        <w:rPr>
+          <w:rFonts w:ascii="Microsoft New Tai Lue" w:hAnsi="Microsoft New Tai Lue" w:cs="Microsoft New Tai Lue"/>
+          <w:sz w:val="24"/>
+          <w:szCs w:val="24"/>
+        </w:rPr>
+      </w:pPr>
+      <w:r>
+        <w:rPr>
+          <w:rFonts w:ascii="Microsoft New Tai Lue" w:hAnsi="Microsoft New Tai Lue" w:cs="Microsoft New Tai Lue"/>
+          <w:sz w:val="24"/>
+          <w:szCs w:val="24"/>
+        </w:rPr>
+        <w:t>Select the Key-pair which we created</w:t>
+      </w:r>
+    </w:p>
+    <w:p>
+      <w:pPr>
+        <w:pStyle w:val="ListParagraph"/>
+        <w:numPr>
+          <w:ilvl w:val="0"/>
+          <w:numId w:val="7"/>
+        </w:numPr>
+        <w:rPr>
+          <w:rFonts w:ascii="Microsoft New Tai Lue" w:hAnsi="Microsoft New Tai Lue" w:cs="Microsoft New Tai Lue"/>
+          <w:sz w:val="24"/>
+          <w:szCs w:val="24"/>
+        </w:rPr>
+      </w:pPr>
+      <w:r>
+        <w:rPr>
+          <w:rFonts w:ascii="Microsoft New Tai Lue" w:hAnsi="Microsoft New Tai Lue" w:cs="Microsoft New Tai Lue"/>
+          <w:sz w:val="24"/>
+          <w:szCs w:val="24"/>
+        </w:rPr>
+        <w:t>Select the Security Group which we created</w:t>
+      </w:r>
+    </w:p>
+    <w:p>
+      <w:pPr>
+        <w:pStyle w:val="ListParagraph"/>
+        <w:numPr>
+          <w:ilvl w:val="0"/>
+          <w:numId w:val="7"/>
+        </w:numPr>
+        <w:rPr>
+          <w:rFonts w:ascii="Microsoft New Tai Lue" w:hAnsi="Microsoft New Tai Lue" w:cs="Microsoft New Tai Lue"/>
+          <w:sz w:val="24"/>
+          <w:szCs w:val="24"/>
+        </w:rPr>
+      </w:pPr>
+      <w:r>
+        <w:rPr>
+          <w:rFonts w:ascii="Microsoft New Tai Lue" w:hAnsi="Microsoft New Tai Lue" w:cs="Microsoft New Tai Lue"/>
+          <w:sz w:val="24"/>
+          <w:szCs w:val="24"/>
+        </w:rPr>
+        <w:t>Login to EC2 instance from GIT Bash</w:t>
+      </w:r>
+    </w:p>
+    <w:p>
+      <w:pPr>
+        <w:pStyle w:val="ListParagraph"/>
+        <w:numPr>
+          <w:ilvl w:val="0"/>
+          <w:numId w:val="7"/>
+        </w:numPr>
+        <w:rPr>
+          <w:rFonts w:ascii="Microsoft New Tai Lue" w:hAnsi="Microsoft New Tai Lue" w:cs="Microsoft New Tai Lue"/>
+          <w:sz w:val="24"/>
+          <w:szCs w:val="24"/>
+        </w:rPr>
+      </w:pPr>
+      <w:r>
+        <w:rPr>
+          <w:rFonts w:ascii="Microsoft New Tai Lue" w:hAnsi="Microsoft New Tai Lue" w:cs="Microsoft New Tai Lue"/>
+          <w:sz w:val="24"/>
+          <w:szCs w:val="24"/>
+        </w:rPr>
+        <w:t>Copy &amp; paste the website.sh content into a shell file like – website.sh</w:t>
+      </w:r>
+    </w:p>
+    <w:p>
+      <w:pPr>
+        <w:pStyle w:val="ListParagraph"/>
+        <w:rPr>
+          <w:rFonts w:ascii="Microsoft New Tai Lue" w:hAnsi="Microsoft New Tai Lue" w:cs="Microsoft New Tai Lue"/>
+          <w:sz w:val="24"/>
+          <w:szCs w:val="24"/>
+        </w:rPr>
+      </w:pPr>
+      <w:r>
+        <w:rPr>
+          <w:noProof/>
+        </w:rPr>
+        <w:drawing>
+          <wp:inline distT="0" distB="0" distL="0" distR="0" wp14:anchorId="020EFC38" wp14:editId="39F2F67E">
+            <wp:extent cx="5276850" cy="1571625"/>
+            <wp:effectExtent l="0" t="0" r="0" b="9525"/>
+            <wp:docPr id="6" name="Picture 6"/>
+            <wp:cNvGraphicFramePr>
+              <a:graphicFrameLocks xmlns:a="http://schemas.openxmlformats.org/drawingml/2006/main" noChangeAspect="1"/>
+            </wp:cNvGraphicFramePr>
+            <a:graphic xmlns:a="http://schemas.openxmlformats.org/drawingml/2006/main">
+              <a:graphicData uri="http://schemas.openxmlformats.org/drawingml/2006/picture">
+                <pic:pic xmlns:pic="http://schemas.openxmlformats.org/drawingml/2006/picture">
+                  <pic:nvPicPr>
+                    <pic:cNvPr id="1" name=""/>
+                    <pic:cNvPicPr/>
+                  </pic:nvPicPr>
+                  <pic:blipFill>
+                    <a:blip r:embed="rId18"/>
+                    <a:stretch>
+                      <a:fillRect/>
+                    </a:stretch>
+                  </pic:blipFill>
+                  <pic:spPr>
+                    <a:xfrm>
+                      <a:off x="0" y="0"/>
+                      <a:ext cx="5276850" cy="1571625"/>
+                    </a:xfrm>
+                    <a:prstGeom prst="rect">
+                      <a:avLst/>
+                    </a:prstGeom>
+                  </pic:spPr>
+                </pic:pic>
+              </a:graphicData>
+            </a:graphic>
+          </wp:inline>
+        </w:drawing>
+      </w:r>
+    </w:p>
+    <w:p>
+      <w:pPr>
+        <w:pStyle w:val="ListParagraph"/>
+        <w:rPr>
+          <w:rFonts w:ascii="Microsoft New Tai Lue" w:hAnsi="Microsoft New Tai Lue" w:cs="Microsoft New Tai Lue"/>
+          <w:sz w:val="24"/>
+          <w:szCs w:val="24"/>
+        </w:rPr>
+      </w:pPr>
+    </w:p>
+    <w:p>
+      <w:pPr>
+        <w:pStyle w:val="ListParagraph"/>
+        <w:numPr>
+          <w:ilvl w:val="0"/>
+          <w:numId w:val="7"/>
+        </w:numPr>
+        <w:rPr>
+          <w:rFonts w:ascii="Microsoft New Tai Lue" w:hAnsi="Microsoft New Tai Lue" w:cs="Microsoft New Tai Lue"/>
+          <w:sz w:val="24"/>
+          <w:szCs w:val="24"/>
+        </w:rPr>
+      </w:pPr>
+      <w:r>
+        <w:rPr>
+          <w:rFonts w:ascii="Microsoft New Tai Lue" w:hAnsi="Microsoft New Tai Lue" w:cs="Microsoft New Tai Lue"/>
+          <w:sz w:val="24"/>
+          <w:szCs w:val="24"/>
+        </w:rPr>
+        <w:t xml:space="preserve">Give it executable permission using </w:t>
+      </w:r>
+      <w:proofErr w:type="spellStart"/>
+      <w:r>
+        <w:rPr>
+          <w:rFonts w:ascii="Microsoft New Tai Lue" w:hAnsi="Microsoft New Tai Lue" w:cs="Microsoft New Tai Lue"/>
+          <w:b/>
+          <w:bCs/>
+          <w:sz w:val="24"/>
+          <w:szCs w:val="24"/>
+        </w:rPr>
+        <w:t>chmod</w:t>
+      </w:r>
+      <w:proofErr w:type="spellEnd"/>
+      <w:r>
+        <w:rPr>
+          <w:rFonts w:ascii="Microsoft New Tai Lue" w:hAnsi="Microsoft New Tai Lue" w:cs="Microsoft New Tai Lue"/>
+          <w:b/>
+          <w:bCs/>
+          <w:sz w:val="24"/>
+          <w:szCs w:val="24"/>
+        </w:rPr>
+        <w:t xml:space="preserve"> +x website.sh</w:t>
+      </w:r>
+      <w:r>
+        <w:rPr>
+          <w:rFonts w:ascii="Microsoft New Tai Lue" w:hAnsi="Microsoft New Tai Lue" w:cs="Microsoft New Tai Lue"/>
+          <w:sz w:val="24"/>
+          <w:szCs w:val="24"/>
+        </w:rPr>
+        <w:t xml:space="preserve"> command</w:t>
+      </w:r>
+    </w:p>
+    <w:p>
+      <w:pPr>
+        <w:pStyle w:val="ListParagraph"/>
+        <w:numPr>
+          <w:ilvl w:val="0"/>
+          <w:numId w:val="7"/>
+        </w:numPr>
+        <w:rPr>
+          <w:rFonts w:ascii="Microsoft New Tai Lue" w:hAnsi="Microsoft New Tai Lue" w:cs="Microsoft New Tai Lue"/>
+          <w:sz w:val="24"/>
+          <w:szCs w:val="24"/>
+        </w:rPr>
+      </w:pPr>
+      <w:r>
+        <w:rPr>
+          <w:rFonts w:ascii="Microsoft New Tai Lue" w:hAnsi="Microsoft New Tai Lue" w:cs="Microsoft New Tai Lue"/>
+          <w:sz w:val="24"/>
+          <w:szCs w:val="24"/>
+        </w:rPr>
+        <w:t>Execute the shell script using “</w:t>
+      </w:r>
+      <w:proofErr w:type="spellStart"/>
+      <w:r>
+        <w:rPr>
+          <w:rFonts w:ascii="Microsoft New Tai Lue" w:hAnsi="Microsoft New Tai Lue" w:cs="Microsoft New Tai Lue"/>
+          <w:b/>
+          <w:bCs/>
+          <w:sz w:val="24"/>
+          <w:szCs w:val="24"/>
+        </w:rPr>
+        <w:t>sh</w:t>
+      </w:r>
+      <w:proofErr w:type="spellEnd"/>
+      <w:r>
+        <w:rPr>
+          <w:rFonts w:ascii="Microsoft New Tai Lue" w:hAnsi="Microsoft New Tai Lue" w:cs="Microsoft New Tai Lue"/>
+          <w:b/>
+          <w:bCs/>
+          <w:sz w:val="24"/>
+          <w:szCs w:val="24"/>
+        </w:rPr>
+        <w:t xml:space="preserve"> website.sh or ./website.sh</w:t>
+      </w:r>
+      <w:r>
+        <w:rPr>
+          <w:rFonts w:ascii="Microsoft New Tai Lue" w:hAnsi="Microsoft New Tai Lue" w:cs="Microsoft New Tai Lue"/>
+          <w:sz w:val="24"/>
+          <w:szCs w:val="24"/>
+        </w:rPr>
+        <w:t>” command</w:t>
+      </w:r>
+    </w:p>
+    <w:p>
+      <w:pPr>
+        <w:pStyle w:val="ListParagraph"/>
+        <w:numPr>
+          <w:ilvl w:val="0"/>
+          <w:numId w:val="7"/>
+        </w:numPr>
+        <w:rPr>
+          <w:rFonts w:ascii="Microsoft New Tai Lue" w:hAnsi="Microsoft New Tai Lue" w:cs="Microsoft New Tai Lue"/>
+          <w:sz w:val="24"/>
+          <w:szCs w:val="24"/>
+        </w:rPr>
+      </w:pPr>
+      <w:r>
+        <w:rPr>
+          <w:rFonts w:ascii="Microsoft New Tai Lue" w:hAnsi="Microsoft New Tai Lue" w:cs="Microsoft New Tai Lue"/>
+          <w:sz w:val="24"/>
+          <w:szCs w:val="24"/>
+        </w:rPr>
+        <w:t>Check the apache2 service using “</w:t>
+      </w:r>
+      <w:proofErr w:type="spellStart"/>
+      <w:r>
+        <w:rPr>
+          <w:rFonts w:ascii="Microsoft New Tai Lue" w:hAnsi="Microsoft New Tai Lue" w:cs="Microsoft New Tai Lue"/>
+          <w:b/>
+          <w:bCs/>
+          <w:sz w:val="24"/>
+          <w:szCs w:val="24"/>
+        </w:rPr>
+        <w:t>systemctl</w:t>
+      </w:r>
+      <w:proofErr w:type="spellEnd"/>
+      <w:r>
+        <w:rPr>
+          <w:rFonts w:ascii="Microsoft New Tai Lue" w:hAnsi="Microsoft New Tai Lue" w:cs="Microsoft New Tai Lue"/>
+          <w:b/>
+          <w:bCs/>
+          <w:sz w:val="24"/>
+          <w:szCs w:val="24"/>
+        </w:rPr>
+        <w:t xml:space="preserve"> status apache2</w:t>
+      </w:r>
+      <w:r>
+        <w:rPr>
+          <w:rFonts w:ascii="Microsoft New Tai Lue" w:hAnsi="Microsoft New Tai Lue" w:cs="Microsoft New Tai Lue"/>
+          <w:sz w:val="24"/>
+          <w:szCs w:val="24"/>
+        </w:rPr>
+        <w:t>”</w:t>
+      </w:r>
+    </w:p>
+    <w:p>
+      <w:pPr>
+        <w:pStyle w:val="ListParagraph"/>
+        <w:numPr>
+          <w:ilvl w:val="0"/>
+          <w:numId w:val="7"/>
+        </w:numPr>
+        <w:rPr>
+          <w:rFonts w:ascii="Microsoft New Tai Lue" w:hAnsi="Microsoft New Tai Lue" w:cs="Microsoft New Tai Lue"/>
+          <w:sz w:val="24"/>
+          <w:szCs w:val="24"/>
+        </w:rPr>
+      </w:pPr>
+      <w:r>
+        <w:rPr>
+          <w:rFonts w:ascii="Microsoft New Tai Lue" w:hAnsi="Microsoft New Tai Lue" w:cs="Microsoft New Tai Lue"/>
+          <w:sz w:val="24"/>
+          <w:szCs w:val="24"/>
+        </w:rPr>
+        <w:lastRenderedPageBreak/>
+        <w:t>Allow port 80 from security group</w:t>
+      </w:r>
+    </w:p>
+    <w:p>
+      <w:pPr>
+        <w:pStyle w:val="ListParagraph"/>
+        <w:numPr>
+          <w:ilvl w:val="0"/>
+          <w:numId w:val="7"/>
+        </w:numPr>
+        <w:rPr>
+          <w:rFonts w:ascii="Microsoft New Tai Lue" w:hAnsi="Microsoft New Tai Lue" w:cs="Microsoft New Tai Lue"/>
+          <w:sz w:val="24"/>
+          <w:szCs w:val="24"/>
+        </w:rPr>
+      </w:pPr>
+      <w:r>
+        <w:rPr>
+          <w:rFonts w:ascii="Microsoft New Tai Lue" w:hAnsi="Microsoft New Tai Lue" w:cs="Microsoft New Tai Lue"/>
+          <w:sz w:val="24"/>
+          <w:szCs w:val="24"/>
+        </w:rPr>
+        <w:t>Now access the application using Browser</w:t>
+      </w:r>
+    </w:p>
+    <w:p>
+      <w:pPr>
+        <w:rPr>
+          <w:rFonts w:ascii="Microsoft New Tai Lue" w:hAnsi="Microsoft New Tai Lue" w:cs="Microsoft New Tai Lue"/>
+          <w:sz w:val="24"/>
+          <w:szCs w:val="24"/>
+        </w:rPr>
+      </w:pPr>
+    </w:p>
+    <w:p>
+      <w:pPr>
+        <w:rPr>
+          <w:rFonts w:ascii="Microsoft New Tai Lue" w:hAnsi="Microsoft New Tai Lue" w:cs="Microsoft New Tai Lue"/>
+          <w:b/>
+          <w:bCs/>
+          <w:color w:val="4472C4" w:themeColor="accent1"/>
+          <w:sz w:val="32"/>
+          <w:szCs w:val="32"/>
+        </w:rPr>
+      </w:pPr>
+      <w:r>
+        <w:rPr>
+          <w:rFonts w:ascii="Microsoft New Tai Lue" w:hAnsi="Microsoft New Tai Lue" w:cs="Microsoft New Tai Lue"/>
+          <w:b/>
+          <w:bCs/>
+          <w:color w:val="4472C4" w:themeColor="accent1"/>
+          <w:sz w:val="32"/>
+          <w:szCs w:val="32"/>
+        </w:rPr>
+        <w:t>More about EC2 Instance:</w:t>
+      </w:r>
+    </w:p>
+    <w:p>
+      <w:pPr>
+        <w:pStyle w:val="ListParagraph"/>
+        <w:numPr>
+          <w:ilvl w:val="0"/>
+          <w:numId w:val="9"/>
+        </w:numPr>
+        <w:rPr>
+          <w:rFonts w:ascii="Microsoft New Tai Lue" w:hAnsi="Microsoft New Tai Lue" w:cs="Microsoft New Tai Lue"/>
+          <w:sz w:val="24"/>
+          <w:szCs w:val="24"/>
+        </w:rPr>
+      </w:pPr>
+      <w:r>
+        <w:rPr>
+          <w:rFonts w:ascii="Microsoft New Tai Lue" w:hAnsi="Microsoft New Tai Lue" w:cs="Microsoft New Tai Lue"/>
+          <w:sz w:val="24"/>
+          <w:szCs w:val="24"/>
+        </w:rPr>
+        <w:t>Stop and start the EC2 instance and check the public IP</w:t>
+      </w:r>
+    </w:p>
+    <w:p>
+      <w:pPr>
+        <w:pStyle w:val="ListParagraph"/>
+        <w:numPr>
+          <w:ilvl w:val="0"/>
+          <w:numId w:val="9"/>
+        </w:numPr>
+        <w:rPr>
+          <w:rFonts w:ascii="Microsoft New Tai Lue" w:hAnsi="Microsoft New Tai Lue" w:cs="Microsoft New Tai Lue"/>
+          <w:sz w:val="24"/>
+          <w:szCs w:val="24"/>
+        </w:rPr>
+      </w:pPr>
+      <w:r>
+        <w:rPr>
+          <w:rFonts w:ascii="Microsoft New Tai Lue" w:hAnsi="Microsoft New Tai Lue" w:cs="Microsoft New Tai Lue"/>
+          <w:sz w:val="24"/>
+          <w:szCs w:val="24"/>
+        </w:rPr>
+        <w:t xml:space="preserve">When you do this </w:t>
+      </w:r>
+      <w:proofErr w:type="gramStart"/>
+      <w:r>
+        <w:rPr>
+          <w:rFonts w:ascii="Microsoft New Tai Lue" w:hAnsi="Microsoft New Tai Lue" w:cs="Microsoft New Tai Lue"/>
+          <w:sz w:val="24"/>
+          <w:szCs w:val="24"/>
+        </w:rPr>
+        <w:t>operation</w:t>
+      </w:r>
+      <w:proofErr w:type="gramEnd"/>
+      <w:r>
+        <w:rPr>
+          <w:rFonts w:ascii="Microsoft New Tai Lue" w:hAnsi="Microsoft New Tai Lue" w:cs="Microsoft New Tai Lue"/>
+          <w:sz w:val="24"/>
+          <w:szCs w:val="24"/>
+        </w:rPr>
+        <w:t xml:space="preserve"> the Public IP will change. This is because AWS is assigning the Public IP from the pool. When you stop the Instance the IP will be released to the pool</w:t>
+      </w:r>
+    </w:p>
+    <w:p>
+      <w:pPr>
+        <w:pStyle w:val="ListParagraph"/>
+        <w:numPr>
+          <w:ilvl w:val="0"/>
+          <w:numId w:val="9"/>
+        </w:numPr>
+        <w:rPr>
+          <w:rFonts w:ascii="Microsoft New Tai Lue" w:hAnsi="Microsoft New Tai Lue" w:cs="Microsoft New Tai Lue"/>
+          <w:sz w:val="24"/>
+          <w:szCs w:val="24"/>
+        </w:rPr>
+      </w:pPr>
+      <w:r>
+        <w:rPr>
+          <w:rFonts w:ascii="Microsoft New Tai Lue" w:hAnsi="Microsoft New Tai Lue" w:cs="Microsoft New Tai Lue"/>
+          <w:sz w:val="24"/>
+          <w:szCs w:val="24"/>
+        </w:rPr>
+        <w:t>When you start the instance again, the public IP will be assigned again from the pool, but this time the IP will not be the same</w:t>
+      </w:r>
+    </w:p>
+    <w:p>
+      <w:pPr>
+        <w:pStyle w:val="ListParagraph"/>
+        <w:numPr>
+          <w:ilvl w:val="0"/>
+          <w:numId w:val="9"/>
+        </w:numPr>
+        <w:rPr>
+          <w:rFonts w:ascii="Microsoft New Tai Lue" w:hAnsi="Microsoft New Tai Lue" w:cs="Microsoft New Tai Lue"/>
+          <w:sz w:val="24"/>
+          <w:szCs w:val="24"/>
+        </w:rPr>
+      </w:pPr>
+      <w:r>
+        <w:rPr>
+          <w:rFonts w:ascii="Microsoft New Tai Lue" w:hAnsi="Microsoft New Tai Lue" w:cs="Microsoft New Tai Lue"/>
+          <w:sz w:val="24"/>
+          <w:szCs w:val="24"/>
+        </w:rPr>
+        <w:t>If you want to have fixed IP/Static IP then you have to use Elastic IP in AWS</w:t>
+      </w:r>
+    </w:p>
+    <w:p>
+      <w:pPr>
+        <w:pStyle w:val="ListParagraph"/>
+        <w:numPr>
+          <w:ilvl w:val="0"/>
+          <w:numId w:val="9"/>
+        </w:numPr>
+        <w:rPr>
+          <w:rFonts w:ascii="Microsoft New Tai Lue" w:hAnsi="Microsoft New Tai Lue" w:cs="Microsoft New Tai Lue"/>
+          <w:sz w:val="24"/>
+          <w:szCs w:val="24"/>
+        </w:rPr>
+      </w:pPr>
+      <w:r>
+        <w:rPr>
+          <w:rFonts w:ascii="Microsoft New Tai Lue" w:hAnsi="Microsoft New Tai Lue" w:cs="Microsoft New Tai Lue"/>
+          <w:sz w:val="24"/>
+          <w:szCs w:val="24"/>
+        </w:rPr>
+        <w:t>You will get 5 EIP by default by AWS, if you want more then you have to send request to the AWS support team and purchase more IP’s.</w:t>
+      </w:r>
+    </w:p>
+    <w:p>
+      <w:pPr>
+        <w:pStyle w:val="ListParagraph"/>
+        <w:numPr>
+          <w:ilvl w:val="0"/>
+          <w:numId w:val="9"/>
+        </w:numPr>
+        <w:rPr>
+          <w:rFonts w:ascii="Microsoft New Tai Lue" w:hAnsi="Microsoft New Tai Lue" w:cs="Microsoft New Tai Lue"/>
+          <w:sz w:val="24"/>
+          <w:szCs w:val="24"/>
+        </w:rPr>
+      </w:pPr>
+      <w:r>
+        <w:rPr>
+          <w:rFonts w:ascii="Microsoft New Tai Lue" w:hAnsi="Microsoft New Tai Lue" w:cs="Microsoft New Tai Lue"/>
+          <w:sz w:val="24"/>
+          <w:szCs w:val="24"/>
+        </w:rPr>
+        <w:t>Create a public IP, keep the same region name and click on Allocate.</w:t>
+      </w:r>
+    </w:p>
+    <w:p>
+      <w:pPr>
+        <w:pStyle w:val="ListParagraph"/>
+        <w:numPr>
+          <w:ilvl w:val="1"/>
+          <w:numId w:val="9"/>
+        </w:numPr>
+        <w:rPr>
+          <w:rFonts w:ascii="Microsoft New Tai Lue" w:hAnsi="Microsoft New Tai Lue" w:cs="Microsoft New Tai Lue"/>
+          <w:sz w:val="24"/>
+          <w:szCs w:val="24"/>
+        </w:rPr>
+      </w:pPr>
+      <w:r>
+        <w:rPr>
+          <w:rFonts w:ascii="Microsoft New Tai Lue" w:hAnsi="Microsoft New Tai Lue" w:cs="Microsoft New Tai Lue"/>
+          <w:sz w:val="24"/>
+          <w:szCs w:val="24"/>
+        </w:rPr>
+        <w:t>Click on Actions</w:t>
+      </w:r>
+    </w:p>
+    <w:p>
+      <w:pPr>
+        <w:pStyle w:val="ListParagraph"/>
+        <w:numPr>
+          <w:ilvl w:val="1"/>
+          <w:numId w:val="9"/>
+        </w:numPr>
+        <w:rPr>
+          <w:rFonts w:ascii="Microsoft New Tai Lue" w:hAnsi="Microsoft New Tai Lue" w:cs="Microsoft New Tai Lue"/>
+          <w:sz w:val="24"/>
+          <w:szCs w:val="24"/>
+        </w:rPr>
+      </w:pPr>
+      <w:r>
+        <w:rPr>
+          <w:rFonts w:ascii="Microsoft New Tai Lue" w:hAnsi="Microsoft New Tai Lue" w:cs="Microsoft New Tai Lue"/>
+          <w:sz w:val="24"/>
+          <w:szCs w:val="24"/>
+        </w:rPr>
+        <w:t>Click on “Associate Elastic IP address.</w:t>
+      </w:r>
+    </w:p>
+    <w:p>
+      <w:pPr>
+        <w:pStyle w:val="ListParagraph"/>
+        <w:numPr>
+          <w:ilvl w:val="1"/>
+          <w:numId w:val="9"/>
+        </w:numPr>
+        <w:rPr>
+          <w:rFonts w:ascii="Microsoft New Tai Lue" w:hAnsi="Microsoft New Tai Lue" w:cs="Microsoft New Tai Lue"/>
+          <w:sz w:val="24"/>
+          <w:szCs w:val="24"/>
+        </w:rPr>
+      </w:pPr>
+      <w:r>
+        <w:rPr>
+          <w:rFonts w:ascii="Microsoft New Tai Lue" w:hAnsi="Microsoft New Tai Lue" w:cs="Microsoft New Tai Lue"/>
+          <w:sz w:val="24"/>
+          <w:szCs w:val="24"/>
+        </w:rPr>
+        <w:t>Choose the Instance and click on Associate</w:t>
+      </w:r>
+    </w:p>
+    <w:p>
+      <w:pPr>
+        <w:pStyle w:val="ListParagraph"/>
+        <w:numPr>
+          <w:ilvl w:val="0"/>
+          <w:numId w:val="9"/>
+        </w:numPr>
+        <w:rPr>
+          <w:rFonts w:ascii="Microsoft New Tai Lue" w:hAnsi="Microsoft New Tai Lue" w:cs="Microsoft New Tai Lue"/>
+          <w:sz w:val="24"/>
+          <w:szCs w:val="24"/>
+        </w:rPr>
+      </w:pPr>
+      <w:r>
+        <w:rPr>
+          <w:rFonts w:ascii="Microsoft New Tai Lue" w:hAnsi="Microsoft New Tai Lue" w:cs="Microsoft New Tai Lue"/>
+          <w:sz w:val="24"/>
+          <w:szCs w:val="24"/>
+        </w:rPr>
+        <w:t>Now Go to Instances</w:t>
+      </w:r>
+    </w:p>
+    <w:p>
+      <w:pPr>
+        <w:pStyle w:val="ListParagraph"/>
+        <w:numPr>
+          <w:ilvl w:val="1"/>
+          <w:numId w:val="9"/>
+        </w:numPr>
+        <w:rPr>
+          <w:rFonts w:ascii="Microsoft New Tai Lue" w:hAnsi="Microsoft New Tai Lue" w:cs="Microsoft New Tai Lue"/>
+          <w:sz w:val="24"/>
+          <w:szCs w:val="24"/>
+        </w:rPr>
+      </w:pPr>
+      <w:r>
+        <w:rPr>
+          <w:rFonts w:ascii="Microsoft New Tai Lue" w:hAnsi="Microsoft New Tai Lue" w:cs="Microsoft New Tai Lue"/>
+          <w:sz w:val="24"/>
+          <w:szCs w:val="24"/>
+        </w:rPr>
+        <w:t>Select our Instance and Go to Actions tab</w:t>
+      </w:r>
+    </w:p>
+    <w:p>
+      <w:pPr>
+        <w:pStyle w:val="ListParagraph"/>
+        <w:numPr>
+          <w:ilvl w:val="1"/>
+          <w:numId w:val="9"/>
+        </w:numPr>
+        <w:rPr>
+          <w:rFonts w:ascii="Microsoft New Tai Lue" w:hAnsi="Microsoft New Tai Lue" w:cs="Microsoft New Tai Lue"/>
+          <w:sz w:val="24"/>
+          <w:szCs w:val="24"/>
+        </w:rPr>
+      </w:pPr>
+      <w:r>
+        <w:rPr>
+          <w:rFonts w:ascii="Microsoft New Tai Lue" w:hAnsi="Microsoft New Tai Lue" w:cs="Microsoft New Tai Lue"/>
+          <w:sz w:val="24"/>
+          <w:szCs w:val="24"/>
+        </w:rPr>
+        <w:t xml:space="preserve">Settings </w:t>
+      </w:r>
+    </w:p>
+    <w:p>
+      <w:pPr>
+        <w:pStyle w:val="ListParagraph"/>
+        <w:numPr>
+          <w:ilvl w:val="1"/>
+          <w:numId w:val="9"/>
+        </w:numPr>
+        <w:rPr>
+          <w:rFonts w:ascii="Microsoft New Tai Lue" w:hAnsi="Microsoft New Tai Lue" w:cs="Microsoft New Tai Lue"/>
+          <w:sz w:val="24"/>
+          <w:szCs w:val="24"/>
+        </w:rPr>
+      </w:pPr>
+      <w:r>
+        <w:rPr>
+          <w:rFonts w:ascii="Microsoft New Tai Lue" w:hAnsi="Microsoft New Tai Lue" w:cs="Microsoft New Tai Lue"/>
+          <w:sz w:val="24"/>
+          <w:szCs w:val="24"/>
+        </w:rPr>
+        <w:t>Change Instance Type</w:t>
+      </w:r>
+    </w:p>
+    <w:p>
+      <w:pPr>
+        <w:pStyle w:val="ListParagraph"/>
+        <w:numPr>
+          <w:ilvl w:val="1"/>
+          <w:numId w:val="9"/>
+        </w:numPr>
+        <w:rPr>
+          <w:rFonts w:ascii="Microsoft New Tai Lue" w:hAnsi="Microsoft New Tai Lue" w:cs="Microsoft New Tai Lue"/>
+          <w:sz w:val="24"/>
+          <w:szCs w:val="24"/>
+        </w:rPr>
+      </w:pPr>
+      <w:r>
+        <w:rPr>
+          <w:rFonts w:ascii="Microsoft New Tai Lue" w:hAnsi="Microsoft New Tai Lue" w:cs="Microsoft New Tai Lue"/>
+          <w:sz w:val="24"/>
+          <w:szCs w:val="24"/>
+        </w:rPr>
+        <w:t>Before that you have to stop the Instance</w:t>
+      </w:r>
+    </w:p>
+    <w:p>
+      <w:pPr>
+        <w:pStyle w:val="ListParagraph"/>
+        <w:numPr>
+          <w:ilvl w:val="1"/>
+          <w:numId w:val="9"/>
+        </w:numPr>
+        <w:rPr>
+          <w:rFonts w:ascii="Microsoft New Tai Lue" w:hAnsi="Microsoft New Tai Lue" w:cs="Microsoft New Tai Lue"/>
+          <w:sz w:val="24"/>
+          <w:szCs w:val="24"/>
+        </w:rPr>
+      </w:pPr>
+      <w:r>
+        <w:rPr>
+          <w:rFonts w:ascii="Microsoft New Tai Lue" w:hAnsi="Microsoft New Tai Lue" w:cs="Microsoft New Tai Lue"/>
+          <w:sz w:val="24"/>
+          <w:szCs w:val="24"/>
+        </w:rPr>
+        <w:t>Now you can change the instance type</w:t>
+      </w:r>
+    </w:p>
+    <w:p>
+      <w:pPr>
+        <w:pStyle w:val="ListParagraph"/>
+        <w:numPr>
+          <w:ilvl w:val="0"/>
+          <w:numId w:val="9"/>
+        </w:numPr>
+        <w:rPr>
+          <w:rFonts w:ascii="Microsoft New Tai Lue" w:hAnsi="Microsoft New Tai Lue" w:cs="Microsoft New Tai Lue"/>
+          <w:sz w:val="24"/>
+          <w:szCs w:val="24"/>
+        </w:rPr>
+      </w:pPr>
+      <w:r>
+        <w:rPr>
+          <w:rFonts w:ascii="Microsoft New Tai Lue" w:hAnsi="Microsoft New Tai Lue" w:cs="Microsoft New Tai Lue"/>
+          <w:sz w:val="24"/>
+          <w:szCs w:val="24"/>
+        </w:rPr>
+        <w:t>Network Interface</w:t>
+      </w:r>
+    </w:p>
+    <w:p>
+      <w:pPr>
+        <w:pStyle w:val="ListParagraph"/>
+        <w:numPr>
+          <w:ilvl w:val="1"/>
+          <w:numId w:val="9"/>
+        </w:numPr>
+        <w:rPr>
+          <w:rFonts w:ascii="Microsoft New Tai Lue" w:hAnsi="Microsoft New Tai Lue" w:cs="Microsoft New Tai Lue"/>
+          <w:sz w:val="24"/>
+          <w:szCs w:val="24"/>
+        </w:rPr>
+      </w:pPr>
+      <w:r>
+        <w:rPr>
+          <w:rFonts w:ascii="Microsoft New Tai Lue" w:hAnsi="Microsoft New Tai Lue" w:cs="Microsoft New Tai Lue"/>
+          <w:sz w:val="24"/>
+          <w:szCs w:val="24"/>
+        </w:rPr>
+        <w:t>An elastic network interface is </w:t>
+      </w:r>
+      <w:r>
+        <w:rPr>
+          <w:rFonts w:ascii="Microsoft New Tai Lue" w:hAnsi="Microsoft New Tai Lue" w:cs="Microsoft New Tai Lue"/>
+          <w:b/>
+          <w:bCs/>
+          <w:sz w:val="24"/>
+          <w:szCs w:val="24"/>
+        </w:rPr>
+        <w:t>a logical networking component in a VPC that represents a virtual network card</w:t>
+      </w:r>
+      <w:r>
+        <w:rPr>
+          <w:rFonts w:ascii="Microsoft New Tai Lue" w:hAnsi="Microsoft New Tai Lue" w:cs="Microsoft New Tai Lue"/>
+          <w:b/>
+          <w:bCs/>
+          <w:sz w:val="24"/>
+          <w:szCs w:val="24"/>
+        </w:rPr>
+        <w:t>.</w:t>
+      </w:r>
+    </w:p>
+    <w:p>
+      <w:pPr>
+        <w:pStyle w:val="ListParagraph"/>
+        <w:numPr>
+          <w:ilvl w:val="0"/>
+          <w:numId w:val="9"/>
+        </w:numPr>
+        <w:rPr>
+          <w:rFonts w:ascii="Microsoft New Tai Lue" w:hAnsi="Microsoft New Tai Lue" w:cs="Microsoft New Tai Lue"/>
+          <w:sz w:val="24"/>
+          <w:szCs w:val="24"/>
+        </w:rPr>
+      </w:pPr>
+      <w:r>
+        <w:rPr>
+          <w:rFonts w:ascii="Microsoft New Tai Lue" w:hAnsi="Microsoft New Tai Lue" w:cs="Microsoft New Tai Lue"/>
+          <w:sz w:val="24"/>
+          <w:szCs w:val="24"/>
+        </w:rPr>
+        <w:t>Now go to Actions tab by selecting the In</w:t>
+      </w:r>
+      <w:r>
+        <w:rPr>
+          <w:rFonts w:ascii="Microsoft New Tai Lue" w:hAnsi="Microsoft New Tai Lue" w:cs="Microsoft New Tai Lue"/>
+          <w:sz w:val="24"/>
+          <w:szCs w:val="24"/>
+        </w:rPr>
+        <w:t>s</w:t>
+      </w:r>
+      <w:r>
+        <w:rPr>
+          <w:rFonts w:ascii="Microsoft New Tai Lue" w:hAnsi="Microsoft New Tai Lue" w:cs="Microsoft New Tai Lue"/>
+          <w:sz w:val="24"/>
+          <w:szCs w:val="24"/>
+        </w:rPr>
+        <w:t>tance.</w:t>
+      </w:r>
+    </w:p>
+    <w:p>
+      <w:pPr>
+        <w:pStyle w:val="ListParagraph"/>
+        <w:numPr>
+          <w:ilvl w:val="1"/>
+          <w:numId w:val="9"/>
+        </w:numPr>
+        <w:rPr>
+          <w:rFonts w:ascii="Microsoft New Tai Lue" w:hAnsi="Microsoft New Tai Lue" w:cs="Microsoft New Tai Lue"/>
+          <w:sz w:val="24"/>
+          <w:szCs w:val="24"/>
+        </w:rPr>
+      </w:pPr>
+      <w:r>
+        <w:rPr>
+          <w:rFonts w:ascii="Microsoft New Tai Lue" w:hAnsi="Microsoft New Tai Lue" w:cs="Microsoft New Tai Lue"/>
+          <w:sz w:val="24"/>
+          <w:szCs w:val="24"/>
+        </w:rPr>
+        <w:t>Select the Networking option</w:t>
+      </w:r>
+    </w:p>
+    <w:p>
+      <w:pPr>
+        <w:pStyle w:val="ListParagraph"/>
+        <w:numPr>
+          <w:ilvl w:val="1"/>
+          <w:numId w:val="9"/>
+        </w:numPr>
+        <w:rPr>
+          <w:rFonts w:ascii="Microsoft New Tai Lue" w:hAnsi="Microsoft New Tai Lue" w:cs="Microsoft New Tai Lue"/>
+          <w:sz w:val="24"/>
+          <w:szCs w:val="24"/>
+        </w:rPr>
+      </w:pPr>
+      <w:r>
+        <w:rPr>
+          <w:rFonts w:ascii="Microsoft New Tai Lue" w:hAnsi="Microsoft New Tai Lue" w:cs="Microsoft New Tai Lue"/>
+          <w:sz w:val="24"/>
+          <w:szCs w:val="24"/>
+        </w:rPr>
+        <w:t xml:space="preserve">You will have options to Attach and </w:t>
+      </w:r>
+      <w:proofErr w:type="spellStart"/>
+      <w:r>
+        <w:rPr>
+          <w:rFonts w:ascii="Microsoft New Tai Lue" w:hAnsi="Microsoft New Tai Lue" w:cs="Microsoft New Tai Lue"/>
+          <w:sz w:val="24"/>
+          <w:szCs w:val="24"/>
+        </w:rPr>
+        <w:t>Dettach</w:t>
+      </w:r>
+      <w:proofErr w:type="spellEnd"/>
+      <w:r>
+        <w:rPr>
+          <w:rFonts w:ascii="Microsoft New Tai Lue" w:hAnsi="Microsoft New Tai Lue" w:cs="Microsoft New Tai Lue"/>
+          <w:sz w:val="24"/>
+          <w:szCs w:val="24"/>
+        </w:rPr>
+        <w:t xml:space="preserve"> to Network Interface</w:t>
+      </w:r>
+    </w:p>
+    <w:p>
+      <w:pPr>
+        <w:pStyle w:val="ListParagraph"/>
+        <w:numPr>
+          <w:ilvl w:val="0"/>
+          <w:numId w:val="9"/>
+        </w:numPr>
+        <w:rPr>
+          <w:rFonts w:ascii="Microsoft New Tai Lue" w:hAnsi="Microsoft New Tai Lue" w:cs="Microsoft New Tai Lue"/>
+          <w:sz w:val="24"/>
+          <w:szCs w:val="24"/>
+        </w:rPr>
+      </w:pPr>
+      <w:r>
+        <w:rPr>
+          <w:rFonts w:ascii="Microsoft New Tai Lue" w:hAnsi="Microsoft New Tai Lue" w:cs="Microsoft New Tai Lue"/>
+          <w:sz w:val="24"/>
+          <w:szCs w:val="24"/>
+        </w:rPr>
+        <w:t>Select Security in Actions tab</w:t>
+      </w:r>
+    </w:p>
+    <w:p>
+      <w:pPr>
+        <w:pStyle w:val="ListParagraph"/>
+        <w:numPr>
+          <w:ilvl w:val="1"/>
+          <w:numId w:val="9"/>
+        </w:numPr>
+        <w:rPr>
+          <w:rFonts w:ascii="Microsoft New Tai Lue" w:hAnsi="Microsoft New Tai Lue" w:cs="Microsoft New Tai Lue"/>
+          <w:sz w:val="24"/>
+          <w:szCs w:val="24"/>
+        </w:rPr>
+      </w:pPr>
+      <w:r>
+        <w:rPr>
+          <w:rFonts w:ascii="Microsoft New Tai Lue" w:hAnsi="Microsoft New Tai Lue" w:cs="Microsoft New Tai Lue"/>
+          <w:sz w:val="24"/>
+          <w:szCs w:val="24"/>
+        </w:rPr>
+        <w:t>You can select different security group if you want to change the Security group</w:t>
+      </w:r>
+    </w:p>
+    <w:p>
+      <w:pPr>
+        <w:rPr>
+          <w:rFonts w:ascii="Microsoft New Tai Lue" w:hAnsi="Microsoft New Tai Lue" w:cs="Microsoft New Tai Lue"/>
+          <w:sz w:val="24"/>
+          <w:szCs w:val="24"/>
+        </w:rPr>
+      </w:pPr>
+    </w:p>
+    <w:p>
+      <w:pPr>
+        <w:rPr>
+          <w:rFonts w:ascii="Microsoft New Tai Lue" w:hAnsi="Microsoft New Tai Lue" w:cs="Microsoft New Tai Lue"/>
+          <w:b/>
+          <w:bCs/>
+          <w:color w:val="4472C4" w:themeColor="accent1"/>
+          <w:sz w:val="32"/>
+          <w:szCs w:val="32"/>
+        </w:rPr>
+      </w:pPr>
+    </w:p>
+    <w:p>
+      <w:pPr>
+        <w:rPr>
+          <w:rFonts w:ascii="Microsoft New Tai Lue" w:hAnsi="Microsoft New Tai Lue" w:cs="Microsoft New Tai Lue"/>
+          <w:b/>
+          <w:bCs/>
+          <w:color w:val="4472C4" w:themeColor="accent1"/>
+          <w:sz w:val="32"/>
+          <w:szCs w:val="32"/>
+        </w:rPr>
+      </w:pPr>
+    </w:p>
+    <w:p>
+      <w:pPr>
+        <w:rPr>
+          <w:rFonts w:ascii="Microsoft New Tai Lue" w:hAnsi="Microsoft New Tai Lue" w:cs="Microsoft New Tai Lue"/>
+          <w:b/>
+          <w:bCs/>
+          <w:color w:val="4472C4" w:themeColor="accent1"/>
+          <w:sz w:val="32"/>
+          <w:szCs w:val="32"/>
+        </w:rPr>
+      </w:pPr>
+      <w:r>
+        <w:rPr>
+          <w:rFonts w:ascii="Microsoft New Tai Lue" w:hAnsi="Microsoft New Tai Lue" w:cs="Microsoft New Tai Lue"/>
+          <w:b/>
+          <w:bCs/>
+          <w:color w:val="4472C4" w:themeColor="accent1"/>
+          <w:sz w:val="32"/>
+          <w:szCs w:val="32"/>
+        </w:rPr>
+        <w:lastRenderedPageBreak/>
+        <w:t>AWS CLI</w:t>
+      </w:r>
+    </w:p>
+    <w:p>
+      <w:pPr>
+        <w:rPr>
+          <w:rFonts w:ascii="Microsoft New Tai Lue" w:hAnsi="Microsoft New Tai Lue" w:cs="Microsoft New Tai Lue"/>
+          <w:sz w:val="24"/>
+          <w:szCs w:val="24"/>
+        </w:rPr>
+      </w:pPr>
+      <w:hyperlink r:id="rId19" w:history="1">
+        <w:r>
+          <w:rPr>
+            <w:rStyle w:val="Hyperlink"/>
+            <w:rFonts w:ascii="Microsoft New Tai Lue" w:hAnsi="Microsoft New Tai Lue" w:cs="Microsoft New Tai Lue"/>
+            <w:sz w:val="24"/>
+            <w:szCs w:val="24"/>
+          </w:rPr>
+          <w:t>https://aws.amazon.com/cli/</w:t>
+        </w:r>
+      </w:hyperlink>
+    </w:p>
+    <w:p>
+      <w:pPr>
+        <w:pStyle w:val="ListParagraph"/>
+        <w:numPr>
+          <w:ilvl w:val="0"/>
+          <w:numId w:val="11"/>
+        </w:numPr>
+        <w:rPr>
+          <w:rFonts w:ascii="Microsoft New Tai Lue" w:hAnsi="Microsoft New Tai Lue" w:cs="Microsoft New Tai Lue"/>
+          <w:sz w:val="24"/>
+          <w:szCs w:val="24"/>
+        </w:rPr>
+      </w:pPr>
+      <w:r>
+        <w:rPr>
+          <w:rFonts w:ascii="Microsoft New Tai Lue" w:hAnsi="Microsoft New Tai Lue" w:cs="Microsoft New Tai Lue"/>
+          <w:sz w:val="24"/>
+          <w:szCs w:val="24"/>
+        </w:rPr>
+        <w:t>Before using the AWS CLI, you should be installing the AWS CLI in your laptop</w:t>
+      </w:r>
+    </w:p>
+    <w:p>
+      <w:pPr>
+        <w:pStyle w:val="ListParagraph"/>
+        <w:numPr>
+          <w:ilvl w:val="0"/>
+          <w:numId w:val="11"/>
+        </w:numPr>
+        <w:rPr>
+          <w:rFonts w:ascii="Microsoft New Tai Lue" w:hAnsi="Microsoft New Tai Lue" w:cs="Microsoft New Tai Lue"/>
+          <w:sz w:val="24"/>
+          <w:szCs w:val="24"/>
+        </w:rPr>
+      </w:pPr>
+      <w:r>
+        <w:rPr>
+          <w:rFonts w:ascii="Microsoft New Tai Lue" w:hAnsi="Microsoft New Tai Lue" w:cs="Microsoft New Tai Lue"/>
+          <w:sz w:val="24"/>
+          <w:szCs w:val="24"/>
+        </w:rPr>
+        <w:t>You can below command to install AWS CLI</w:t>
+      </w:r>
+    </w:p>
+    <w:p>
+      <w:pPr>
+        <w:pStyle w:val="ListParagraph"/>
+        <w:numPr>
+          <w:ilvl w:val="1"/>
+          <w:numId w:val="11"/>
+        </w:numPr>
+        <w:rPr>
+          <w:rFonts w:ascii="Microsoft New Tai Lue" w:hAnsi="Microsoft New Tai Lue" w:cs="Microsoft New Tai Lue"/>
+          <w:sz w:val="24"/>
+          <w:szCs w:val="24"/>
+        </w:rPr>
+      </w:pPr>
+      <w:r>
+        <w:rPr>
+          <w:rFonts w:ascii="Microsoft New Tai Lue" w:hAnsi="Microsoft New Tai Lue" w:cs="Microsoft New Tai Lue"/>
+          <w:sz w:val="24"/>
+          <w:szCs w:val="24"/>
+        </w:rPr>
+        <w:t xml:space="preserve">Open </w:t>
+      </w:r>
+      <w:proofErr w:type="spellStart"/>
+      <w:r>
+        <w:rPr>
+          <w:rFonts w:ascii="Microsoft New Tai Lue" w:hAnsi="Microsoft New Tai Lue" w:cs="Microsoft New Tai Lue"/>
+          <w:sz w:val="24"/>
+          <w:szCs w:val="24"/>
+        </w:rPr>
+        <w:t>Powershell</w:t>
+      </w:r>
+      <w:proofErr w:type="spellEnd"/>
+      <w:r>
+        <w:rPr>
+          <w:rFonts w:ascii="Microsoft New Tai Lue" w:hAnsi="Microsoft New Tai Lue" w:cs="Microsoft New Tai Lue"/>
+          <w:sz w:val="24"/>
+          <w:szCs w:val="24"/>
+        </w:rPr>
+        <w:t xml:space="preserve"> as Administrator</w:t>
+      </w:r>
+    </w:p>
+    <w:p>
+      <w:pPr>
+        <w:pStyle w:val="ListParagraph"/>
+        <w:numPr>
+          <w:ilvl w:val="1"/>
+          <w:numId w:val="11"/>
+        </w:numPr>
+        <w:rPr>
+          <w:rFonts w:ascii="Microsoft New Tai Lue" w:hAnsi="Microsoft New Tai Lue" w:cs="Microsoft New Tai Lue"/>
+          <w:sz w:val="24"/>
+          <w:szCs w:val="24"/>
+        </w:rPr>
+      </w:pPr>
+      <w:r>
+        <w:rPr>
+          <w:rFonts w:ascii="Microsoft New Tai Lue" w:hAnsi="Microsoft New Tai Lue" w:cs="Microsoft New Tai Lue"/>
+          <w:sz w:val="24"/>
+          <w:szCs w:val="24"/>
+        </w:rPr>
+        <w:t xml:space="preserve">$ </w:t>
+      </w:r>
+      <w:proofErr w:type="spellStart"/>
+      <w:r>
+        <w:rPr>
+          <w:rFonts w:ascii="Microsoft New Tai Lue" w:hAnsi="Microsoft New Tai Lue" w:cs="Microsoft New Tai Lue"/>
+          <w:sz w:val="24"/>
+          <w:szCs w:val="24"/>
+        </w:rPr>
+        <w:t>choco</w:t>
+      </w:r>
+      <w:proofErr w:type="spellEnd"/>
+      <w:r>
+        <w:rPr>
+          <w:rFonts w:ascii="Microsoft New Tai Lue" w:hAnsi="Microsoft New Tai Lue" w:cs="Microsoft New Tai Lue"/>
+          <w:sz w:val="24"/>
+          <w:szCs w:val="24"/>
+        </w:rPr>
+        <w:t xml:space="preserve"> install </w:t>
+      </w:r>
+      <w:proofErr w:type="spellStart"/>
+      <w:r>
+        <w:rPr>
+          <w:rFonts w:ascii="Microsoft New Tai Lue" w:hAnsi="Microsoft New Tai Lue" w:cs="Microsoft New Tai Lue"/>
+          <w:sz w:val="24"/>
+          <w:szCs w:val="24"/>
+        </w:rPr>
+        <w:t>awscli</w:t>
+      </w:r>
+      <w:proofErr w:type="spellEnd"/>
+      <w:r>
+        <w:rPr>
+          <w:rFonts w:ascii="Microsoft New Tai Lue" w:hAnsi="Microsoft New Tai Lue" w:cs="Microsoft New Tai Lue"/>
+          <w:sz w:val="24"/>
+          <w:szCs w:val="24"/>
+        </w:rPr>
+        <w:t xml:space="preserve"> -y</w:t>
+      </w:r>
+    </w:p>
+    <w:p>
+      <w:pPr>
+        <w:pStyle w:val="ListParagraph"/>
+        <w:numPr>
+          <w:ilvl w:val="1"/>
+          <w:numId w:val="11"/>
+        </w:numPr>
+        <w:rPr>
+          <w:rFonts w:ascii="Microsoft New Tai Lue" w:hAnsi="Microsoft New Tai Lue" w:cs="Microsoft New Tai Lue"/>
+          <w:sz w:val="24"/>
+          <w:szCs w:val="24"/>
+        </w:rPr>
+      </w:pPr>
+      <w:r>
+        <w:rPr>
+          <w:rFonts w:ascii="Microsoft New Tai Lue" w:hAnsi="Microsoft New Tai Lue" w:cs="Microsoft New Tai Lue"/>
+          <w:sz w:val="24"/>
+          <w:szCs w:val="24"/>
+        </w:rPr>
+        <w:t>If you have not installed Chocolaty in your windows laptop, you can install it using below link</w:t>
+      </w:r>
+    </w:p>
+    <w:p>
+      <w:pPr>
+        <w:pStyle w:val="ListParagraph"/>
+        <w:numPr>
+          <w:ilvl w:val="1"/>
+          <w:numId w:val="11"/>
+        </w:numPr>
+        <w:rPr>
+          <w:rFonts w:ascii="Microsoft New Tai Lue" w:hAnsi="Microsoft New Tai Lue" w:cs="Microsoft New Tai Lue"/>
+          <w:sz w:val="24"/>
+          <w:szCs w:val="24"/>
+        </w:rPr>
+      </w:pPr>
+      <w:hyperlink r:id="rId20" w:history="1">
+        <w:r>
+          <w:rPr>
+            <w:rStyle w:val="Hyperlink"/>
+            <w:rFonts w:ascii="Microsoft New Tai Lue" w:hAnsi="Microsoft New Tai Lue" w:cs="Microsoft New Tai Lue"/>
+            <w:sz w:val="24"/>
+            <w:szCs w:val="24"/>
+          </w:rPr>
+          <w:t>https://chocolatey.org/install</w:t>
+        </w:r>
+      </w:hyperlink>
+    </w:p>
+    <w:p>
+      <w:pPr>
+        <w:pStyle w:val="ListParagraph"/>
+        <w:numPr>
+          <w:ilvl w:val="1"/>
+          <w:numId w:val="11"/>
+        </w:numPr>
+        <w:rPr>
+          <w:rFonts w:ascii="Microsoft New Tai Lue" w:hAnsi="Microsoft New Tai Lue" w:cs="Microsoft New Tai Lue"/>
+          <w:sz w:val="24"/>
+          <w:szCs w:val="24"/>
+        </w:rPr>
+      </w:pPr>
+      <w:r>
+        <w:rPr>
+          <w:rFonts w:ascii="Microsoft New Tai Lue" w:hAnsi="Microsoft New Tai Lue" w:cs="Microsoft New Tai Lue"/>
+          <w:sz w:val="24"/>
+          <w:szCs w:val="24"/>
+        </w:rPr>
+        <w:t xml:space="preserve">You can check which version of </w:t>
+      </w:r>
+      <w:proofErr w:type="spellStart"/>
+      <w:r>
+        <w:rPr>
+          <w:rFonts w:ascii="Microsoft New Tai Lue" w:hAnsi="Microsoft New Tai Lue" w:cs="Microsoft New Tai Lue"/>
+          <w:sz w:val="24"/>
+          <w:szCs w:val="24"/>
+        </w:rPr>
+        <w:t>aws</w:t>
+      </w:r>
+      <w:proofErr w:type="spellEnd"/>
+      <w:r>
+        <w:rPr>
+          <w:rFonts w:ascii="Microsoft New Tai Lue" w:hAnsi="Microsoft New Tai Lue" w:cs="Microsoft New Tai Lue"/>
+          <w:sz w:val="24"/>
+          <w:szCs w:val="24"/>
+        </w:rPr>
+        <w:t xml:space="preserve"> cli has been installed</w:t>
+      </w:r>
+    </w:p>
+    <w:p>
+      <w:pPr>
+        <w:pStyle w:val="ListParagraph"/>
+        <w:numPr>
+          <w:ilvl w:val="2"/>
+          <w:numId w:val="11"/>
+        </w:numPr>
+        <w:rPr>
+          <w:rFonts w:ascii="Microsoft New Tai Lue" w:hAnsi="Microsoft New Tai Lue" w:cs="Microsoft New Tai Lue"/>
+          <w:sz w:val="24"/>
+          <w:szCs w:val="24"/>
+        </w:rPr>
+      </w:pPr>
+      <w:r>
+        <w:rPr>
+          <w:rFonts w:ascii="Microsoft New Tai Lue" w:hAnsi="Microsoft New Tai Lue" w:cs="Microsoft New Tai Lue"/>
+          <w:sz w:val="24"/>
+          <w:szCs w:val="24"/>
+        </w:rPr>
+        <w:t xml:space="preserve">$ </w:t>
+      </w:r>
+      <w:proofErr w:type="spellStart"/>
+      <w:r>
+        <w:rPr>
+          <w:rFonts w:ascii="Microsoft New Tai Lue" w:hAnsi="Microsoft New Tai Lue" w:cs="Microsoft New Tai Lue"/>
+          <w:sz w:val="24"/>
+          <w:szCs w:val="24"/>
+        </w:rPr>
+        <w:t>aws</w:t>
+      </w:r>
+      <w:proofErr w:type="spellEnd"/>
+      <w:r>
+        <w:rPr>
+          <w:rFonts w:ascii="Microsoft New Tai Lue" w:hAnsi="Microsoft New Tai Lue" w:cs="Microsoft New Tai Lue"/>
+          <w:sz w:val="24"/>
+          <w:szCs w:val="24"/>
+        </w:rPr>
+        <w:t xml:space="preserve"> –version</w:t>
+      </w:r>
+    </w:p>
+    <w:p>
+      <w:pPr>
+        <w:pStyle w:val="ListParagraph"/>
+        <w:numPr>
+          <w:ilvl w:val="1"/>
+          <w:numId w:val="11"/>
+        </w:numPr>
+        <w:rPr>
+          <w:rFonts w:ascii="Microsoft New Tai Lue" w:hAnsi="Microsoft New Tai Lue" w:cs="Microsoft New Tai Lue"/>
+          <w:sz w:val="24"/>
+          <w:szCs w:val="24"/>
+        </w:rPr>
+      </w:pPr>
+      <w:r>
+        <w:rPr>
+          <w:rFonts w:ascii="Microsoft New Tai Lue" w:hAnsi="Microsoft New Tai Lue" w:cs="Microsoft New Tai Lue"/>
+          <w:sz w:val="24"/>
+          <w:szCs w:val="24"/>
+        </w:rPr>
+        <w:t>Configure the AWS CLI on the laptop</w:t>
+      </w:r>
+    </w:p>
+    <w:p>
+      <w:pPr>
+        <w:pStyle w:val="ListParagraph"/>
+        <w:numPr>
+          <w:ilvl w:val="1"/>
+          <w:numId w:val="11"/>
+        </w:numPr>
+        <w:rPr>
+          <w:rFonts w:ascii="Microsoft New Tai Lue" w:hAnsi="Microsoft New Tai Lue" w:cs="Microsoft New Tai Lue"/>
+          <w:sz w:val="24"/>
+          <w:szCs w:val="24"/>
+        </w:rPr>
+      </w:pPr>
+      <w:r>
+        <w:rPr>
+          <w:rFonts w:ascii="Microsoft New Tai Lue" w:hAnsi="Microsoft New Tai Lue" w:cs="Microsoft New Tai Lue"/>
+          <w:sz w:val="24"/>
+          <w:szCs w:val="24"/>
+        </w:rPr>
+        <w:t xml:space="preserve">Create an IAM User in AWS </w:t>
+      </w:r>
+    </w:p>
+    <w:p>
+      <w:pPr>
+        <w:pStyle w:val="ListParagraph"/>
+        <w:numPr>
+          <w:ilvl w:val="2"/>
+          <w:numId w:val="11"/>
+        </w:numPr>
+        <w:rPr>
+          <w:rFonts w:ascii="Microsoft New Tai Lue" w:hAnsi="Microsoft New Tai Lue" w:cs="Microsoft New Tai Lue"/>
+          <w:sz w:val="24"/>
+          <w:szCs w:val="24"/>
+        </w:rPr>
+      </w:pPr>
+      <w:r>
+        <w:rPr>
+          <w:rFonts w:ascii="Microsoft New Tai Lue" w:hAnsi="Microsoft New Tai Lue" w:cs="Microsoft New Tai Lue"/>
+          <w:sz w:val="24"/>
+          <w:szCs w:val="24"/>
+        </w:rPr>
+        <w:t>Give name as “</w:t>
+      </w:r>
+      <w:proofErr w:type="spellStart"/>
+      <w:r>
+        <w:rPr>
+          <w:rFonts w:ascii="Microsoft New Tai Lue" w:hAnsi="Microsoft New Tai Lue" w:cs="Microsoft New Tai Lue"/>
+          <w:sz w:val="24"/>
+          <w:szCs w:val="24"/>
+        </w:rPr>
+        <w:t>awscli</w:t>
+      </w:r>
+      <w:proofErr w:type="spellEnd"/>
+      <w:r>
+        <w:rPr>
+          <w:rFonts w:ascii="Microsoft New Tai Lue" w:hAnsi="Microsoft New Tai Lue" w:cs="Microsoft New Tai Lue"/>
+          <w:sz w:val="24"/>
+          <w:szCs w:val="24"/>
+        </w:rPr>
+        <w:t>”</w:t>
+      </w:r>
+    </w:p>
+    <w:p>
+      <w:pPr>
+        <w:pStyle w:val="ListParagraph"/>
+        <w:numPr>
+          <w:ilvl w:val="2"/>
+          <w:numId w:val="11"/>
+        </w:numPr>
+        <w:rPr>
+          <w:rFonts w:ascii="Microsoft New Tai Lue" w:hAnsi="Microsoft New Tai Lue" w:cs="Microsoft New Tai Lue"/>
+          <w:sz w:val="24"/>
+          <w:szCs w:val="24"/>
+        </w:rPr>
+      </w:pPr>
+      <w:r>
+        <w:rPr>
+          <w:rFonts w:ascii="Microsoft New Tai Lue" w:hAnsi="Microsoft New Tai Lue" w:cs="Microsoft New Tai Lue"/>
+          <w:sz w:val="24"/>
+          <w:szCs w:val="24"/>
+        </w:rPr>
+        <w:t>Select Programmatic Access</w:t>
+      </w:r>
+    </w:p>
+    <w:p>
+      <w:pPr>
+        <w:pStyle w:val="ListParagraph"/>
+        <w:numPr>
+          <w:ilvl w:val="2"/>
+          <w:numId w:val="11"/>
+        </w:numPr>
+        <w:rPr>
+          <w:rFonts w:ascii="Microsoft New Tai Lue" w:hAnsi="Microsoft New Tai Lue" w:cs="Microsoft New Tai Lue"/>
+          <w:sz w:val="24"/>
+          <w:szCs w:val="24"/>
+        </w:rPr>
+      </w:pPr>
+      <w:r>
+        <w:rPr>
+          <w:rFonts w:ascii="Microsoft New Tai Lue" w:hAnsi="Microsoft New Tai Lue" w:cs="Microsoft New Tai Lue"/>
+          <w:sz w:val="24"/>
+          <w:szCs w:val="24"/>
+        </w:rPr>
+        <w:t>Click Next</w:t>
+      </w:r>
+    </w:p>
+    <w:p>
+      <w:pPr>
+        <w:pStyle w:val="ListParagraph"/>
+        <w:numPr>
+          <w:ilvl w:val="2"/>
+          <w:numId w:val="11"/>
+        </w:numPr>
+        <w:rPr>
+          <w:rFonts w:ascii="Microsoft New Tai Lue" w:hAnsi="Microsoft New Tai Lue" w:cs="Microsoft New Tai Lue"/>
+          <w:sz w:val="24"/>
+          <w:szCs w:val="24"/>
+        </w:rPr>
+      </w:pPr>
+      <w:r>
+        <w:rPr>
+          <w:rFonts w:ascii="Microsoft New Tai Lue" w:hAnsi="Microsoft New Tai Lue" w:cs="Microsoft New Tai Lue"/>
+          <w:sz w:val="24"/>
+          <w:szCs w:val="24"/>
+        </w:rPr>
+        <w:t>Attach policy – select “</w:t>
+      </w:r>
+      <w:proofErr w:type="spellStart"/>
+      <w:r>
+        <w:rPr>
+          <w:rFonts w:ascii="Microsoft New Tai Lue" w:hAnsi="Microsoft New Tai Lue" w:cs="Microsoft New Tai Lue"/>
+          <w:sz w:val="24"/>
+          <w:szCs w:val="24"/>
+        </w:rPr>
+        <w:t>AdministratorAccess</w:t>
+      </w:r>
+      <w:proofErr w:type="spellEnd"/>
+      <w:r>
+        <w:rPr>
+          <w:rFonts w:ascii="Microsoft New Tai Lue" w:hAnsi="Microsoft New Tai Lue" w:cs="Microsoft New Tai Lue"/>
+          <w:sz w:val="24"/>
+          <w:szCs w:val="24"/>
+        </w:rPr>
+        <w:t>”</w:t>
+      </w:r>
+    </w:p>
+    <w:p>
+      <w:pPr>
+        <w:pStyle w:val="ListParagraph"/>
+        <w:numPr>
+          <w:ilvl w:val="2"/>
+          <w:numId w:val="11"/>
+        </w:numPr>
+        <w:rPr>
+          <w:rFonts w:ascii="Microsoft New Tai Lue" w:hAnsi="Microsoft New Tai Lue" w:cs="Microsoft New Tai Lue"/>
+          <w:sz w:val="24"/>
+          <w:szCs w:val="24"/>
+        </w:rPr>
+      </w:pPr>
+      <w:r>
+        <w:rPr>
+          <w:rFonts w:ascii="Microsoft New Tai Lue" w:hAnsi="Microsoft New Tai Lue" w:cs="Microsoft New Tai Lue"/>
+          <w:sz w:val="24"/>
+          <w:szCs w:val="24"/>
+        </w:rPr>
+        <w:t>Next and create it</w:t>
+      </w:r>
+    </w:p>
+    <w:p>
+      <w:pPr>
+        <w:pStyle w:val="ListParagraph"/>
+        <w:numPr>
+          <w:ilvl w:val="2"/>
+          <w:numId w:val="11"/>
+        </w:numPr>
+        <w:rPr>
+          <w:rFonts w:ascii="Microsoft New Tai Lue" w:hAnsi="Microsoft New Tai Lue" w:cs="Microsoft New Tai Lue"/>
+          <w:sz w:val="24"/>
+          <w:szCs w:val="24"/>
+        </w:rPr>
+      </w:pPr>
+      <w:r>
+        <w:rPr>
+          <w:rFonts w:ascii="Microsoft New Tai Lue" w:hAnsi="Microsoft New Tai Lue" w:cs="Microsoft New Tai Lue"/>
+          <w:sz w:val="24"/>
+          <w:szCs w:val="24"/>
+        </w:rPr>
+        <w:t>Download the .csv file</w:t>
+      </w:r>
+    </w:p>
+    <w:p>
+      <w:pPr>
+        <w:pStyle w:val="ListParagraph"/>
+        <w:numPr>
+          <w:ilvl w:val="2"/>
+          <w:numId w:val="11"/>
+        </w:numPr>
+        <w:rPr>
+          <w:rFonts w:ascii="Microsoft New Tai Lue" w:hAnsi="Microsoft New Tai Lue" w:cs="Microsoft New Tai Lue"/>
+          <w:sz w:val="24"/>
+          <w:szCs w:val="24"/>
+        </w:rPr>
+      </w:pPr>
+      <w:r>
+        <w:rPr>
+          <w:rFonts w:ascii="Microsoft New Tai Lue" w:hAnsi="Microsoft New Tai Lue" w:cs="Microsoft New Tai Lue"/>
+          <w:sz w:val="24"/>
+          <w:szCs w:val="24"/>
+        </w:rPr>
+        <w:t>Now go to GIT Bash on your laptop</w:t>
+      </w:r>
+    </w:p>
+    <w:p>
+      <w:pPr>
+        <w:pStyle w:val="ListParagraph"/>
+        <w:numPr>
+          <w:ilvl w:val="2"/>
+          <w:numId w:val="11"/>
+        </w:numPr>
+        <w:rPr>
+          <w:rFonts w:ascii="Microsoft New Tai Lue" w:hAnsi="Microsoft New Tai Lue" w:cs="Microsoft New Tai Lue"/>
+          <w:sz w:val="24"/>
+          <w:szCs w:val="24"/>
+        </w:rPr>
+      </w:pPr>
+      <w:r>
+        <w:rPr>
+          <w:rFonts w:ascii="Microsoft New Tai Lue" w:hAnsi="Microsoft New Tai Lue" w:cs="Microsoft New Tai Lue"/>
+          <w:sz w:val="24"/>
+          <w:szCs w:val="24"/>
+        </w:rPr>
+        <w:t>Run below command to configure using create user</w:t>
+      </w:r>
+    </w:p>
+    <w:p>
+      <w:pPr>
+        <w:pStyle w:val="ListParagraph"/>
+        <w:numPr>
+          <w:ilvl w:val="3"/>
+          <w:numId w:val="11"/>
+        </w:numPr>
+        <w:rPr>
+          <w:rFonts w:ascii="Microsoft New Tai Lue" w:hAnsi="Microsoft New Tai Lue" w:cs="Microsoft New Tai Lue"/>
+          <w:sz w:val="24"/>
+          <w:szCs w:val="24"/>
+        </w:rPr>
+      </w:pPr>
+      <w:r>
+        <w:rPr>
+          <w:rFonts w:ascii="Microsoft New Tai Lue" w:hAnsi="Microsoft New Tai Lue" w:cs="Microsoft New Tai Lue"/>
+          <w:sz w:val="24"/>
+          <w:szCs w:val="24"/>
+        </w:rPr>
+        <w:t xml:space="preserve">$ </w:t>
+      </w:r>
+      <w:proofErr w:type="spellStart"/>
+      <w:r>
+        <w:rPr>
+          <w:rFonts w:ascii="Microsoft New Tai Lue" w:hAnsi="Microsoft New Tai Lue" w:cs="Microsoft New Tai Lue"/>
+          <w:sz w:val="24"/>
+          <w:szCs w:val="24"/>
+        </w:rPr>
+        <w:t>aws</w:t>
+      </w:r>
+      <w:proofErr w:type="spellEnd"/>
+      <w:r>
+        <w:rPr>
+          <w:rFonts w:ascii="Microsoft New Tai Lue" w:hAnsi="Microsoft New Tai Lue" w:cs="Microsoft New Tai Lue"/>
+          <w:sz w:val="24"/>
+          <w:szCs w:val="24"/>
+        </w:rPr>
+        <w:t xml:space="preserve"> configure</w:t>
+      </w:r>
+    </w:p>
+    <w:p>
+      <w:pPr>
+        <w:pStyle w:val="ListParagraph"/>
+        <w:numPr>
+          <w:ilvl w:val="3"/>
+          <w:numId w:val="11"/>
+        </w:numPr>
+        <w:rPr>
+          <w:rFonts w:ascii="Microsoft New Tai Lue" w:hAnsi="Microsoft New Tai Lue" w:cs="Microsoft New Tai Lue"/>
+          <w:sz w:val="24"/>
+          <w:szCs w:val="24"/>
+        </w:rPr>
+      </w:pPr>
+      <w:r>
+        <w:rPr>
+          <w:rFonts w:ascii="Microsoft New Tai Lue" w:hAnsi="Microsoft New Tai Lue" w:cs="Microsoft New Tai Lue"/>
+          <w:sz w:val="24"/>
+          <w:szCs w:val="24"/>
+        </w:rPr>
+        <w:t>Copy &amp; Paste the Access key and secret access key</w:t>
+      </w:r>
+    </w:p>
+    <w:p>
+      <w:pPr>
+        <w:pStyle w:val="ListParagraph"/>
+        <w:numPr>
+          <w:ilvl w:val="3"/>
+          <w:numId w:val="11"/>
+        </w:numPr>
+        <w:rPr>
+          <w:rFonts w:ascii="Microsoft New Tai Lue" w:hAnsi="Microsoft New Tai Lue" w:cs="Microsoft New Tai Lue"/>
+          <w:sz w:val="24"/>
+          <w:szCs w:val="24"/>
+        </w:rPr>
+      </w:pPr>
+      <w:r>
+        <w:rPr>
+          <w:rFonts w:ascii="Microsoft New Tai Lue" w:hAnsi="Microsoft New Tai Lue" w:cs="Microsoft New Tai Lue"/>
+          <w:sz w:val="24"/>
+          <w:szCs w:val="24"/>
+        </w:rPr>
+        <w:t>Type the region name: “us-east-1”</w:t>
+      </w:r>
+    </w:p>
+    <w:p>
+      <w:pPr>
+        <w:pStyle w:val="ListParagraph"/>
+        <w:numPr>
+          <w:ilvl w:val="3"/>
+          <w:numId w:val="11"/>
+        </w:numPr>
+        <w:rPr>
+          <w:rFonts w:ascii="Microsoft New Tai Lue" w:hAnsi="Microsoft New Tai Lue" w:cs="Microsoft New Tai Lue"/>
+          <w:sz w:val="24"/>
+          <w:szCs w:val="24"/>
+        </w:rPr>
+      </w:pPr>
+      <w:r>
+        <w:rPr>
+          <w:rFonts w:ascii="Microsoft New Tai Lue" w:hAnsi="Microsoft New Tai Lue" w:cs="Microsoft New Tai Lue"/>
+          <w:sz w:val="24"/>
+          <w:szCs w:val="24"/>
+        </w:rPr>
+        <w:t xml:space="preserve">Output format: </w:t>
+      </w:r>
+      <w:proofErr w:type="spellStart"/>
+      <w:r>
+        <w:rPr>
+          <w:rFonts w:ascii="Microsoft New Tai Lue" w:hAnsi="Microsoft New Tai Lue" w:cs="Microsoft New Tai Lue"/>
+          <w:sz w:val="24"/>
+          <w:szCs w:val="24"/>
+        </w:rPr>
+        <w:t>json</w:t>
+      </w:r>
+      <w:proofErr w:type="spellEnd"/>
+    </w:p>
+    <w:p>
+      <w:pPr>
+        <w:pStyle w:val="ListParagraph"/>
+        <w:numPr>
+          <w:ilvl w:val="3"/>
+          <w:numId w:val="11"/>
+        </w:numPr>
+        <w:rPr>
+          <w:rFonts w:ascii="Microsoft New Tai Lue" w:hAnsi="Microsoft New Tai Lue" w:cs="Microsoft New Tai Lue"/>
+          <w:sz w:val="24"/>
+          <w:szCs w:val="24"/>
+        </w:rPr>
+      </w:pPr>
+      <w:r>
+        <w:rPr>
+          <w:rFonts w:ascii="Microsoft New Tai Lue" w:hAnsi="Microsoft New Tai Lue" w:cs="Microsoft New Tai Lue"/>
+          <w:sz w:val="24"/>
+          <w:szCs w:val="24"/>
+        </w:rPr>
+        <w:t xml:space="preserve">Now it will create a hidden directory </w:t>
+      </w:r>
+      <w:proofErr w:type="gramStart"/>
+      <w:r>
+        <w:rPr>
+          <w:rFonts w:ascii="Microsoft New Tai Lue" w:hAnsi="Microsoft New Tai Lue" w:cs="Microsoft New Tai Lue"/>
+          <w:sz w:val="24"/>
+          <w:szCs w:val="24"/>
+        </w:rPr>
+        <w:t>like :</w:t>
+      </w:r>
+      <w:proofErr w:type="gramEnd"/>
+      <w:r>
+        <w:rPr>
+          <w:rFonts w:ascii="Microsoft New Tai Lue" w:hAnsi="Microsoft New Tai Lue" w:cs="Microsoft New Tai Lue"/>
+          <w:sz w:val="24"/>
+          <w:szCs w:val="24"/>
+        </w:rPr>
+        <w:t xml:space="preserve">  /.</w:t>
+      </w:r>
+      <w:proofErr w:type="spellStart"/>
+      <w:r>
+        <w:rPr>
+          <w:rFonts w:ascii="Microsoft New Tai Lue" w:hAnsi="Microsoft New Tai Lue" w:cs="Microsoft New Tai Lue"/>
+          <w:sz w:val="24"/>
+          <w:szCs w:val="24"/>
+        </w:rPr>
+        <w:t>aws</w:t>
+      </w:r>
+      <w:proofErr w:type="spellEnd"/>
+      <w:r>
+        <w:rPr>
+          <w:rFonts w:ascii="Microsoft New Tai Lue" w:hAnsi="Microsoft New Tai Lue" w:cs="Microsoft New Tai Lue"/>
+          <w:sz w:val="24"/>
+          <w:szCs w:val="24"/>
+        </w:rPr>
+        <w:t>/</w:t>
+      </w:r>
+    </w:p>
+    <w:p>
+      <w:pPr>
+        <w:pStyle w:val="ListParagraph"/>
+        <w:numPr>
+          <w:ilvl w:val="4"/>
+          <w:numId w:val="11"/>
+        </w:numPr>
+        <w:rPr>
+          <w:rFonts w:ascii="Microsoft New Tai Lue" w:hAnsi="Microsoft New Tai Lue" w:cs="Microsoft New Tai Lue"/>
+          <w:sz w:val="24"/>
+          <w:szCs w:val="24"/>
+        </w:rPr>
+      </w:pPr>
+      <w:r>
+        <w:rPr>
+          <w:rFonts w:ascii="Microsoft New Tai Lue" w:hAnsi="Microsoft New Tai Lue" w:cs="Microsoft New Tai Lue"/>
+          <w:sz w:val="24"/>
+          <w:szCs w:val="24"/>
+        </w:rPr>
+        <w:t>ls ~</w:t>
+      </w:r>
+      <w:proofErr w:type="gramStart"/>
+      <w:r>
+        <w:rPr>
+          <w:rFonts w:ascii="Microsoft New Tai Lue" w:hAnsi="Microsoft New Tai Lue" w:cs="Microsoft New Tai Lue"/>
+          <w:sz w:val="24"/>
+          <w:szCs w:val="24"/>
+        </w:rPr>
+        <w:t>/.</w:t>
+      </w:r>
+      <w:proofErr w:type="spellStart"/>
+      <w:r>
+        <w:rPr>
+          <w:rFonts w:ascii="Microsoft New Tai Lue" w:hAnsi="Microsoft New Tai Lue" w:cs="Microsoft New Tai Lue"/>
+          <w:sz w:val="24"/>
+          <w:szCs w:val="24"/>
+        </w:rPr>
+        <w:t>aws</w:t>
+      </w:r>
+      <w:proofErr w:type="spellEnd"/>
+      <w:proofErr w:type="gramEnd"/>
+      <w:r>
+        <w:rPr>
+          <w:rFonts w:ascii="Microsoft New Tai Lue" w:hAnsi="Microsoft New Tai Lue" w:cs="Microsoft New Tai Lue"/>
+          <w:sz w:val="24"/>
+          <w:szCs w:val="24"/>
+        </w:rPr>
+        <w:t>/</w:t>
+      </w:r>
+    </w:p>
+    <w:p>
+      <w:pPr>
+        <w:pStyle w:val="ListParagraph"/>
+        <w:numPr>
+          <w:ilvl w:val="4"/>
+          <w:numId w:val="11"/>
+        </w:numPr>
+        <w:rPr>
+          <w:rFonts w:ascii="Microsoft New Tai Lue" w:hAnsi="Microsoft New Tai Lue" w:cs="Microsoft New Tai Lue"/>
+          <w:sz w:val="24"/>
+          <w:szCs w:val="24"/>
+        </w:rPr>
+      </w:pPr>
+      <w:r>
+        <w:rPr>
+          <w:rFonts w:ascii="Microsoft New Tai Lue" w:hAnsi="Microsoft New Tai Lue" w:cs="Microsoft New Tai Lue"/>
+          <w:sz w:val="24"/>
+          <w:szCs w:val="24"/>
+        </w:rPr>
+        <w:t>cat ~</w:t>
+      </w:r>
+      <w:proofErr w:type="gramStart"/>
+      <w:r>
+        <w:rPr>
+          <w:rFonts w:ascii="Microsoft New Tai Lue" w:hAnsi="Microsoft New Tai Lue" w:cs="Microsoft New Tai Lue"/>
+          <w:sz w:val="24"/>
+          <w:szCs w:val="24"/>
+        </w:rPr>
+        <w:t>/.</w:t>
+      </w:r>
+      <w:proofErr w:type="spellStart"/>
+      <w:r>
+        <w:rPr>
+          <w:rFonts w:ascii="Microsoft New Tai Lue" w:hAnsi="Microsoft New Tai Lue" w:cs="Microsoft New Tai Lue"/>
+          <w:sz w:val="24"/>
+          <w:szCs w:val="24"/>
+        </w:rPr>
+        <w:t>aws</w:t>
+      </w:r>
+      <w:proofErr w:type="spellEnd"/>
+      <w:proofErr w:type="gramEnd"/>
+      <w:r>
+        <w:rPr>
+          <w:rFonts w:ascii="Microsoft New Tai Lue" w:hAnsi="Microsoft New Tai Lue" w:cs="Microsoft New Tai Lue"/>
+          <w:sz w:val="24"/>
+          <w:szCs w:val="24"/>
+        </w:rPr>
+        <w:t>/config</w:t>
+      </w:r>
+    </w:p>
+    <w:p>
+      <w:pPr>
+        <w:pStyle w:val="ListParagraph"/>
+        <w:numPr>
+          <w:ilvl w:val="4"/>
+          <w:numId w:val="11"/>
+        </w:numPr>
+        <w:rPr>
+          <w:rFonts w:ascii="Microsoft New Tai Lue" w:hAnsi="Microsoft New Tai Lue" w:cs="Microsoft New Tai Lue"/>
+          <w:sz w:val="24"/>
+          <w:szCs w:val="24"/>
+        </w:rPr>
+      </w:pPr>
+      <w:r>
+        <w:rPr>
+          <w:rFonts w:ascii="Microsoft New Tai Lue" w:hAnsi="Microsoft New Tai Lue" w:cs="Microsoft New Tai Lue"/>
+          <w:sz w:val="24"/>
+          <w:szCs w:val="24"/>
+        </w:rPr>
+        <w:t>cat ~</w:t>
+      </w:r>
+      <w:proofErr w:type="gramStart"/>
+      <w:r>
+        <w:rPr>
+          <w:rFonts w:ascii="Microsoft New Tai Lue" w:hAnsi="Microsoft New Tai Lue" w:cs="Microsoft New Tai Lue"/>
+          <w:sz w:val="24"/>
+          <w:szCs w:val="24"/>
+        </w:rPr>
+        <w:t>/.</w:t>
+      </w:r>
+      <w:proofErr w:type="spellStart"/>
+      <w:r>
+        <w:rPr>
+          <w:rFonts w:ascii="Microsoft New Tai Lue" w:hAnsi="Microsoft New Tai Lue" w:cs="Microsoft New Tai Lue"/>
+          <w:sz w:val="24"/>
+          <w:szCs w:val="24"/>
+        </w:rPr>
+        <w:t>aws</w:t>
+      </w:r>
+      <w:proofErr w:type="spellEnd"/>
+      <w:proofErr w:type="gramEnd"/>
+      <w:r>
+        <w:rPr>
+          <w:rFonts w:ascii="Microsoft New Tai Lue" w:hAnsi="Microsoft New Tai Lue" w:cs="Microsoft New Tai Lue"/>
+          <w:sz w:val="24"/>
+          <w:szCs w:val="24"/>
+        </w:rPr>
+        <w:t>/credentials</w:t>
+      </w:r>
+    </w:p>
+    <w:p>
+      <w:pPr>
+        <w:pStyle w:val="ListParagraph"/>
+        <w:numPr>
+          <w:ilvl w:val="3"/>
+          <w:numId w:val="11"/>
+        </w:numPr>
+        <w:rPr>
+          <w:rFonts w:ascii="Microsoft New Tai Lue" w:hAnsi="Microsoft New Tai Lue" w:cs="Microsoft New Tai Lue"/>
+          <w:sz w:val="24"/>
+          <w:szCs w:val="24"/>
+        </w:rPr>
+      </w:pPr>
+      <w:r>
+        <w:rPr>
+          <w:rFonts w:ascii="Microsoft New Tai Lue" w:hAnsi="Microsoft New Tai Lue" w:cs="Microsoft New Tai Lue"/>
+          <w:sz w:val="24"/>
+          <w:szCs w:val="24"/>
+        </w:rPr>
+        <w:t>Run below command to check the configuration details</w:t>
+      </w:r>
+    </w:p>
+    <w:p>
+      <w:pPr>
+        <w:pStyle w:val="ListParagraph"/>
+        <w:numPr>
+          <w:ilvl w:val="4"/>
+          <w:numId w:val="11"/>
+        </w:numPr>
+        <w:rPr>
+          <w:rFonts w:ascii="Microsoft New Tai Lue" w:hAnsi="Microsoft New Tai Lue" w:cs="Microsoft New Tai Lue"/>
+          <w:sz w:val="24"/>
+          <w:szCs w:val="24"/>
+        </w:rPr>
+      </w:pPr>
+      <w:r>
+        <w:rPr>
+          <w:rFonts w:ascii="Microsoft New Tai Lue" w:hAnsi="Microsoft New Tai Lue" w:cs="Microsoft New Tai Lue"/>
+          <w:sz w:val="24"/>
+          <w:szCs w:val="24"/>
+        </w:rPr>
+        <w:t xml:space="preserve">$ </w:t>
+      </w:r>
+      <w:proofErr w:type="spellStart"/>
+      <w:r>
+        <w:rPr>
+          <w:rFonts w:ascii="Microsoft New Tai Lue" w:hAnsi="Microsoft New Tai Lue" w:cs="Microsoft New Tai Lue"/>
+          <w:sz w:val="24"/>
+          <w:szCs w:val="24"/>
+        </w:rPr>
+        <w:t>aws</w:t>
+      </w:r>
+      <w:proofErr w:type="spellEnd"/>
+      <w:r>
+        <w:rPr>
+          <w:rFonts w:ascii="Microsoft New Tai Lue" w:hAnsi="Microsoft New Tai Lue" w:cs="Microsoft New Tai Lue"/>
+          <w:sz w:val="24"/>
+          <w:szCs w:val="24"/>
+        </w:rPr>
+        <w:t xml:space="preserve"> </w:t>
+      </w:r>
+      <w:proofErr w:type="spellStart"/>
+      <w:r>
+        <w:rPr>
+          <w:rFonts w:ascii="Microsoft New Tai Lue" w:hAnsi="Microsoft New Tai Lue" w:cs="Microsoft New Tai Lue"/>
+          <w:sz w:val="24"/>
+          <w:szCs w:val="24"/>
+        </w:rPr>
+        <w:t>sts</w:t>
+      </w:r>
+      <w:proofErr w:type="spellEnd"/>
+      <w:r>
+        <w:rPr>
+          <w:rFonts w:ascii="Microsoft New Tai Lue" w:hAnsi="Microsoft New Tai Lue" w:cs="Microsoft New Tai Lue"/>
+          <w:sz w:val="24"/>
+          <w:szCs w:val="24"/>
+        </w:rPr>
+        <w:t xml:space="preserve"> get-caller-identity</w:t>
+      </w:r>
+    </w:p>
+    <w:p>
+      <w:pPr>
+        <w:pStyle w:val="ListParagraph"/>
+        <w:numPr>
+          <w:ilvl w:val="3"/>
+          <w:numId w:val="11"/>
+        </w:numPr>
+        <w:rPr>
+          <w:rFonts w:ascii="Microsoft New Tai Lue" w:hAnsi="Microsoft New Tai Lue" w:cs="Microsoft New Tai Lue"/>
+          <w:sz w:val="24"/>
+          <w:szCs w:val="24"/>
+        </w:rPr>
+      </w:pPr>
+      <w:r>
+        <w:rPr>
+          <w:rFonts w:ascii="Microsoft New Tai Lue" w:hAnsi="Microsoft New Tai Lue" w:cs="Microsoft New Tai Lue"/>
+          <w:sz w:val="24"/>
+          <w:szCs w:val="24"/>
+        </w:rPr>
+        <w:t>Run some commands like</w:t>
+      </w:r>
+    </w:p>
+    <w:p>
+      <w:pPr>
+        <w:pStyle w:val="ListParagraph"/>
+        <w:numPr>
+          <w:ilvl w:val="4"/>
+          <w:numId w:val="11"/>
+        </w:numPr>
+        <w:rPr>
+          <w:rFonts w:ascii="Microsoft New Tai Lue" w:hAnsi="Microsoft New Tai Lue" w:cs="Microsoft New Tai Lue"/>
+          <w:sz w:val="24"/>
+          <w:szCs w:val="24"/>
+        </w:rPr>
+      </w:pPr>
+      <w:r>
+        <w:rPr>
+          <w:rFonts w:ascii="Microsoft New Tai Lue" w:hAnsi="Microsoft New Tai Lue" w:cs="Microsoft New Tai Lue"/>
+          <w:sz w:val="24"/>
+          <w:szCs w:val="24"/>
+        </w:rPr>
+        <w:t xml:space="preserve">$ </w:t>
+      </w:r>
+      <w:proofErr w:type="spellStart"/>
+      <w:r>
+        <w:rPr>
+          <w:rFonts w:ascii="Microsoft New Tai Lue" w:hAnsi="Microsoft New Tai Lue" w:cs="Microsoft New Tai Lue"/>
+          <w:sz w:val="24"/>
+          <w:szCs w:val="24"/>
+        </w:rPr>
+        <w:t>aws</w:t>
+      </w:r>
+      <w:proofErr w:type="spellEnd"/>
+      <w:r>
+        <w:rPr>
+          <w:rFonts w:ascii="Microsoft New Tai Lue" w:hAnsi="Microsoft New Tai Lue" w:cs="Microsoft New Tai Lue"/>
+          <w:sz w:val="24"/>
+          <w:szCs w:val="24"/>
+        </w:rPr>
+        <w:t xml:space="preserve"> ec2 describe-instances</w:t>
+      </w:r>
+    </w:p>
+    <w:p>
+      <w:pPr>
+        <w:ind w:left="720"/>
+        <w:rPr>
+          <w:rFonts w:ascii="Microsoft New Tai Lue" w:hAnsi="Microsoft New Tai Lue" w:cs="Microsoft New Tai Lue"/>
+          <w:sz w:val="24"/>
+          <w:szCs w:val="24"/>
+        </w:rPr>
+      </w:pPr>
+      <w:hyperlink r:id="rId21" w:history="1">
+        <w:r>
+          <w:rPr>
+            <w:rStyle w:val="Hyperlink"/>
+            <w:rFonts w:ascii="Microsoft New Tai Lue" w:hAnsi="Microsoft New Tai Lue" w:cs="Microsoft New Tai Lue"/>
+            <w:sz w:val="24"/>
+            <w:szCs w:val="24"/>
+          </w:rPr>
+          <w:t>https://docs.aws.amazon.com/cli/latest/reference/</w:t>
+        </w:r>
+      </w:hyperlink>
+    </w:p>
+    <w:p>
+      <w:pPr>
+        <w:ind w:left="720"/>
         <w:rPr>
           <w:rFonts w:ascii="Microsoft New Tai Lue" w:hAnsi="Microsoft New Tai Lue" w:cs="Microsoft New Tai Lue"/>
           <w:sz w:val="24"/>
@@ -1892,6 +5011,431 @@
 <file path=word/numbering.xml><?xml version="1.0" encoding="utf-8"?>
 <w:numbering xmlns:wpc="http://schemas.microsoft.com/office/word/2010/wordprocessingCanvas" xmlns:cx="http://schemas.microsoft.com/office/drawing/2014/chartex" xmlns:cx1="http://schemas.microsoft.com/office/drawing/2015/9/8/chartex" xmlns:cx2="http://schemas.microsoft.com/office/drawing/2015/10/21/chartex" xmlns:cx3="http://schemas.microsoft.com/office/drawing/2016/5/9/chartex" xmlns:cx4="http://schemas.microsoft.com/office/drawing/2016/5/10/chartex" xmlns:cx5="http://schemas.microsoft.com/office/drawing/2016/5/11/chartex" xmlns:cx6="http://schemas.microsoft.com/office/drawing/2016/5/12/chartex" xmlns:cx7="http://schemas.microsoft.com/office/drawing/2016/5/13/chartex" xmlns:cx8="http://schemas.microsoft.com/office/drawing/2016/5/14/chartex" xmlns:mc="http://schemas.openxmlformats.org/markup-compatibility/2006" xmlns:aink="http://schemas.microsoft.com/office/drawing/2016/ink" xmlns:am3d="http://schemas.microsoft.com/office/drawing/2017/model3d" xmlns:o="urn:schemas-microsoft-com:office:office" xmlns:oel="http://schemas.microsoft.com/office/2019/extlst" xmlns:r="http://schemas.openxmlformats.org/officeDocument/2006/relationships" xmlns:m="http://schemas.openxmlformats.org/officeDocument/2006/math" xmlns:v="urn:schemas-microsoft-com:vml" xmlns:wp14="http://schemas.microsoft.com/office/word/2010/wordprocessingDrawing" xmlns:wp="http://schemas.openxmlformats.org/drawingml/2006/wordprocessingDrawing" xmlns:w10="urn:schemas-microsoft-com:office:word" xmlns:w="http://schemas.openxmlformats.org/wordprocessingml/2006/main" xmlns:w14="http://schemas.microsoft.com/office/word/2010/wordml" xmlns:w15="http://schemas.microsoft.com/office/word/2012/wordml" xmlns:w16cex="http://schemas.microsoft.com/office/word/2018/wordml/cex" xmlns:w16cid="http://schemas.microsoft.com/office/word/2016/wordml/cid" xmlns:w16="http://schemas.microsoft.com/office/word/2018/wordml" xmlns:w16sdtdh="http://schemas.microsoft.com/office/word/2020/wordml/sdtdatahash" xmlns:w16se="http://schemas.microsoft.com/office/word/2015/wordml/symex" xmlns:wpg="http://schemas.microsoft.com/office/word/2010/wordprocessingGroup" xmlns:wpi="http://schemas.microsoft.com/office/word/2010/wordprocessingInk" xmlns:wne="http://schemas.microsoft.com/office/word/2006/wordml" xmlns:wps="http://schemas.microsoft.com/office/word/2010/wordprocessingShape" mc:Ignorable="w14 w15 w16se w16cid w16 w16cex w16sdtdh wp14">
   <w:abstractNum w:abstractNumId="0" w15:restartNumberingAfterBreak="0">
+    <w:nsid w:val="193F2FC0"/>
+    <w:multiLevelType w:val="hybridMultilevel"/>
+    <w:tmpl w:val="200E31D4"/>
+    <w:lvl w:ilvl="0" w:tplc="0409000F">
+      <w:start w:val="1"/>
+      <w:numFmt w:val="decimal"/>
+      <w:lvlText w:val="%1."/>
+      <w:lvlJc w:val="left"/>
+      <w:pPr>
+        <w:ind w:left="720" w:hanging="360"/>
+      </w:pPr>
+    </w:lvl>
+    <w:lvl w:ilvl="1" w:tplc="04090019">
+      <w:start w:val="1"/>
+      <w:numFmt w:val="lowerLetter"/>
+      <w:lvlText w:val="%2."/>
+      <w:lvlJc w:val="left"/>
+      <w:pPr>
+        <w:ind w:left="1440" w:hanging="360"/>
+      </w:pPr>
+    </w:lvl>
+    <w:lvl w:ilvl="2" w:tplc="0409001B" w:tentative="1">
+      <w:start w:val="1"/>
+      <w:numFmt w:val="lowerRoman"/>
+      <w:lvlText w:val="%3."/>
+      <w:lvlJc w:val="right"/>
+      <w:pPr>
+        <w:ind w:left="2160" w:hanging="180"/>
+      </w:pPr>
+    </w:lvl>
+    <w:lvl w:ilvl="3" w:tplc="0409000F" w:tentative="1">
+      <w:start w:val="1"/>
+      <w:numFmt w:val="decimal"/>
+      <w:lvlText w:val="%4."/>
+      <w:lvlJc w:val="left"/>
+      <w:pPr>
+        <w:ind w:left="2880" w:hanging="360"/>
+      </w:pPr>
+    </w:lvl>
+    <w:lvl w:ilvl="4" w:tplc="04090019" w:tentative="1">
+      <w:start w:val="1"/>
+      <w:numFmt w:val="lowerLetter"/>
+      <w:lvlText w:val="%5."/>
+      <w:lvlJc w:val="left"/>
+      <w:pPr>
+        <w:ind w:left="3600" w:hanging="360"/>
+      </w:pPr>
+    </w:lvl>
+    <w:lvl w:ilvl="5" w:tplc="0409001B" w:tentative="1">
+      <w:start w:val="1"/>
+      <w:numFmt w:val="lowerRoman"/>
+      <w:lvlText w:val="%6."/>
+      <w:lvlJc w:val="right"/>
+      <w:pPr>
+        <w:ind w:left="4320" w:hanging="180"/>
+      </w:pPr>
+    </w:lvl>
+    <w:lvl w:ilvl="6" w:tplc="0409000F" w:tentative="1">
+      <w:start w:val="1"/>
+      <w:numFmt w:val="decimal"/>
+      <w:lvlText w:val="%7."/>
+      <w:lvlJc w:val="left"/>
+      <w:pPr>
+        <w:ind w:left="5040" w:hanging="360"/>
+      </w:pPr>
+    </w:lvl>
+    <w:lvl w:ilvl="7" w:tplc="04090019" w:tentative="1">
+      <w:start w:val="1"/>
+      <w:numFmt w:val="lowerLetter"/>
+      <w:lvlText w:val="%8."/>
+      <w:lvlJc w:val="left"/>
+      <w:pPr>
+        <w:ind w:left="5760" w:hanging="360"/>
+      </w:pPr>
+    </w:lvl>
+    <w:lvl w:ilvl="8" w:tplc="0409001B" w:tentative="1">
+      <w:start w:val="1"/>
+      <w:numFmt w:val="lowerRoman"/>
+      <w:lvlText w:val="%9."/>
+      <w:lvlJc w:val="right"/>
+      <w:pPr>
+        <w:ind w:left="6480" w:hanging="180"/>
+      </w:pPr>
+    </w:lvl>
+  </w:abstractNum>
+  <w:abstractNum w:abstractNumId="1" w15:restartNumberingAfterBreak="0">
+    <w:nsid w:val="338F2817"/>
+    <w:multiLevelType w:val="hybridMultilevel"/>
+    <w:tmpl w:val="6D54BE18"/>
+    <w:lvl w:ilvl="0" w:tplc="04090001">
+      <w:start w:val="1"/>
+      <w:numFmt w:val="bullet"/>
+      <w:lvlText w:val=""/>
+      <w:lvlJc w:val="left"/>
+      <w:pPr>
+        <w:ind w:left="720" w:hanging="360"/>
+      </w:pPr>
+      <w:rPr>
+        <w:rFonts w:ascii="Symbol" w:hAnsi="Symbol" w:hint="default"/>
+      </w:rPr>
+    </w:lvl>
+    <w:lvl w:ilvl="1" w:tplc="04090003" w:tentative="1">
+      <w:start w:val="1"/>
+      <w:numFmt w:val="bullet"/>
+      <w:lvlText w:val="o"/>
+      <w:lvlJc w:val="left"/>
+      <w:pPr>
+        <w:ind w:left="1440" w:hanging="360"/>
+      </w:pPr>
+      <w:rPr>
+        <w:rFonts w:ascii="Courier New" w:hAnsi="Courier New" w:cs="Courier New" w:hint="default"/>
+      </w:rPr>
+    </w:lvl>
+    <w:lvl w:ilvl="2" w:tplc="04090005" w:tentative="1">
+      <w:start w:val="1"/>
+      <w:numFmt w:val="bullet"/>
+      <w:lvlText w:val=""/>
+      <w:lvlJc w:val="left"/>
+      <w:pPr>
+        <w:ind w:left="2160" w:hanging="360"/>
+      </w:pPr>
+      <w:rPr>
+        <w:rFonts w:ascii="Wingdings" w:hAnsi="Wingdings" w:hint="default"/>
+      </w:rPr>
+    </w:lvl>
+    <w:lvl w:ilvl="3" w:tplc="04090001" w:tentative="1">
+      <w:start w:val="1"/>
+      <w:numFmt w:val="bullet"/>
+      <w:lvlText w:val=""/>
+      <w:lvlJc w:val="left"/>
+      <w:pPr>
+        <w:ind w:left="2880" w:hanging="360"/>
+      </w:pPr>
+      <w:rPr>
+        <w:rFonts w:ascii="Symbol" w:hAnsi="Symbol" w:hint="default"/>
+      </w:rPr>
+    </w:lvl>
+    <w:lvl w:ilvl="4" w:tplc="04090003" w:tentative="1">
+      <w:start w:val="1"/>
+      <w:numFmt w:val="bullet"/>
+      <w:lvlText w:val="o"/>
+      <w:lvlJc w:val="left"/>
+      <w:pPr>
+        <w:ind w:left="3600" w:hanging="360"/>
+      </w:pPr>
+      <w:rPr>
+        <w:rFonts w:ascii="Courier New" w:hAnsi="Courier New" w:cs="Courier New" w:hint="default"/>
+      </w:rPr>
+    </w:lvl>
+    <w:lvl w:ilvl="5" w:tplc="04090005" w:tentative="1">
+      <w:start w:val="1"/>
+      <w:numFmt w:val="bullet"/>
+      <w:lvlText w:val=""/>
+      <w:lvlJc w:val="left"/>
+      <w:pPr>
+        <w:ind w:left="4320" w:hanging="360"/>
+      </w:pPr>
+      <w:rPr>
+        <w:rFonts w:ascii="Wingdings" w:hAnsi="Wingdings" w:hint="default"/>
+      </w:rPr>
+    </w:lvl>
+    <w:lvl w:ilvl="6" w:tplc="04090001" w:tentative="1">
+      <w:start w:val="1"/>
+      <w:numFmt w:val="bullet"/>
+      <w:lvlText w:val=""/>
+      <w:lvlJc w:val="left"/>
+      <w:pPr>
+        <w:ind w:left="5040" w:hanging="360"/>
+      </w:pPr>
+      <w:rPr>
+        <w:rFonts w:ascii="Symbol" w:hAnsi="Symbol" w:hint="default"/>
+      </w:rPr>
+    </w:lvl>
+    <w:lvl w:ilvl="7" w:tplc="04090003" w:tentative="1">
+      <w:start w:val="1"/>
+      <w:numFmt w:val="bullet"/>
+      <w:lvlText w:val="o"/>
+      <w:lvlJc w:val="left"/>
+      <w:pPr>
+        <w:ind w:left="5760" w:hanging="360"/>
+      </w:pPr>
+      <w:rPr>
+        <w:rFonts w:ascii="Courier New" w:hAnsi="Courier New" w:cs="Courier New" w:hint="default"/>
+      </w:rPr>
+    </w:lvl>
+    <w:lvl w:ilvl="8" w:tplc="04090005" w:tentative="1">
+      <w:start w:val="1"/>
+      <w:numFmt w:val="bullet"/>
+      <w:lvlText w:val=""/>
+      <w:lvlJc w:val="left"/>
+      <w:pPr>
+        <w:ind w:left="6480" w:hanging="360"/>
+      </w:pPr>
+      <w:rPr>
+        <w:rFonts w:ascii="Wingdings" w:hAnsi="Wingdings" w:hint="default"/>
+      </w:rPr>
+    </w:lvl>
+  </w:abstractNum>
+  <w:abstractNum w:abstractNumId="2" w15:restartNumberingAfterBreak="0">
+    <w:nsid w:val="353B6219"/>
+    <w:multiLevelType w:val="hybridMultilevel"/>
+    <w:tmpl w:val="88466A9E"/>
+    <w:lvl w:ilvl="0" w:tplc="04090005">
+      <w:start w:val="1"/>
+      <w:numFmt w:val="bullet"/>
+      <w:lvlText w:val=""/>
+      <w:lvlJc w:val="left"/>
+      <w:pPr>
+        <w:ind w:left="720" w:hanging="360"/>
+      </w:pPr>
+      <w:rPr>
+        <w:rFonts w:ascii="Wingdings" w:hAnsi="Wingdings" w:hint="default"/>
+      </w:rPr>
+    </w:lvl>
+    <w:lvl w:ilvl="1" w:tplc="04090003">
+      <w:start w:val="1"/>
+      <w:numFmt w:val="bullet"/>
+      <w:lvlText w:val="o"/>
+      <w:lvlJc w:val="left"/>
+      <w:pPr>
+        <w:ind w:left="1440" w:hanging="360"/>
+      </w:pPr>
+      <w:rPr>
+        <w:rFonts w:ascii="Courier New" w:hAnsi="Courier New" w:cs="Courier New" w:hint="default"/>
+      </w:rPr>
+    </w:lvl>
+    <w:lvl w:ilvl="2" w:tplc="04090005">
+      <w:start w:val="1"/>
+      <w:numFmt w:val="bullet"/>
+      <w:lvlText w:val=""/>
+      <w:lvlJc w:val="left"/>
+      <w:pPr>
+        <w:ind w:left="2160" w:hanging="360"/>
+      </w:pPr>
+      <w:rPr>
+        <w:rFonts w:ascii="Wingdings" w:hAnsi="Wingdings" w:hint="default"/>
+      </w:rPr>
+    </w:lvl>
+    <w:lvl w:ilvl="3" w:tplc="04090001">
+      <w:start w:val="1"/>
+      <w:numFmt w:val="bullet"/>
+      <w:lvlText w:val=""/>
+      <w:lvlJc w:val="left"/>
+      <w:pPr>
+        <w:ind w:left="2880" w:hanging="360"/>
+      </w:pPr>
+      <w:rPr>
+        <w:rFonts w:ascii="Symbol" w:hAnsi="Symbol" w:hint="default"/>
+      </w:rPr>
+    </w:lvl>
+    <w:lvl w:ilvl="4" w:tplc="04090003">
+      <w:start w:val="1"/>
+      <w:numFmt w:val="bullet"/>
+      <w:lvlText w:val="o"/>
+      <w:lvlJc w:val="left"/>
+      <w:pPr>
+        <w:ind w:left="3600" w:hanging="360"/>
+      </w:pPr>
+      <w:rPr>
+        <w:rFonts w:ascii="Courier New" w:hAnsi="Courier New" w:cs="Courier New" w:hint="default"/>
+      </w:rPr>
+    </w:lvl>
+    <w:lvl w:ilvl="5" w:tplc="04090005" w:tentative="1">
+      <w:start w:val="1"/>
+      <w:numFmt w:val="bullet"/>
+      <w:lvlText w:val=""/>
+      <w:lvlJc w:val="left"/>
+      <w:pPr>
+        <w:ind w:left="4320" w:hanging="360"/>
+      </w:pPr>
+      <w:rPr>
+        <w:rFonts w:ascii="Wingdings" w:hAnsi="Wingdings" w:hint="default"/>
+      </w:rPr>
+    </w:lvl>
+    <w:lvl w:ilvl="6" w:tplc="04090001" w:tentative="1">
+      <w:start w:val="1"/>
+      <w:numFmt w:val="bullet"/>
+      <w:lvlText w:val=""/>
+      <w:lvlJc w:val="left"/>
+      <w:pPr>
+        <w:ind w:left="5040" w:hanging="360"/>
+      </w:pPr>
+      <w:rPr>
+        <w:rFonts w:ascii="Symbol" w:hAnsi="Symbol" w:hint="default"/>
+      </w:rPr>
+    </w:lvl>
+    <w:lvl w:ilvl="7" w:tplc="04090003" w:tentative="1">
+      <w:start w:val="1"/>
+      <w:numFmt w:val="bullet"/>
+      <w:lvlText w:val="o"/>
+      <w:lvlJc w:val="left"/>
+      <w:pPr>
+        <w:ind w:left="5760" w:hanging="360"/>
+      </w:pPr>
+      <w:rPr>
+        <w:rFonts w:ascii="Courier New" w:hAnsi="Courier New" w:cs="Courier New" w:hint="default"/>
+      </w:rPr>
+    </w:lvl>
+    <w:lvl w:ilvl="8" w:tplc="04090005" w:tentative="1">
+      <w:start w:val="1"/>
+      <w:numFmt w:val="bullet"/>
+      <w:lvlText w:val=""/>
+      <w:lvlJc w:val="left"/>
+      <w:pPr>
+        <w:ind w:left="6480" w:hanging="360"/>
+      </w:pPr>
+      <w:rPr>
+        <w:rFonts w:ascii="Wingdings" w:hAnsi="Wingdings" w:hint="default"/>
+      </w:rPr>
+    </w:lvl>
+  </w:abstractNum>
+  <w:abstractNum w:abstractNumId="3" w15:restartNumberingAfterBreak="0">
+    <w:nsid w:val="35AA7D58"/>
+    <w:multiLevelType w:val="hybridMultilevel"/>
+    <w:tmpl w:val="F6549334"/>
+    <w:lvl w:ilvl="0" w:tplc="04090001">
+      <w:start w:val="1"/>
+      <w:numFmt w:val="bullet"/>
+      <w:lvlText w:val=""/>
+      <w:lvlJc w:val="left"/>
+      <w:pPr>
+        <w:ind w:left="720" w:hanging="360"/>
+      </w:pPr>
+      <w:rPr>
+        <w:rFonts w:ascii="Symbol" w:hAnsi="Symbol" w:hint="default"/>
+      </w:rPr>
+    </w:lvl>
+    <w:lvl w:ilvl="1" w:tplc="04090003" w:tentative="1">
+      <w:start w:val="1"/>
+      <w:numFmt w:val="bullet"/>
+      <w:lvlText w:val="o"/>
+      <w:lvlJc w:val="left"/>
+      <w:pPr>
+        <w:ind w:left="1440" w:hanging="360"/>
+      </w:pPr>
+      <w:rPr>
+        <w:rFonts w:ascii="Courier New" w:hAnsi="Courier New" w:cs="Courier New" w:hint="default"/>
+      </w:rPr>
+    </w:lvl>
+    <w:lvl w:ilvl="2" w:tplc="04090005" w:tentative="1">
+      <w:start w:val="1"/>
+      <w:numFmt w:val="bullet"/>
+      <w:lvlText w:val=""/>
+      <w:lvlJc w:val="left"/>
+      <w:pPr>
+        <w:ind w:left="2160" w:hanging="360"/>
+      </w:pPr>
+      <w:rPr>
+        <w:rFonts w:ascii="Wingdings" w:hAnsi="Wingdings" w:hint="default"/>
+      </w:rPr>
+    </w:lvl>
+    <w:lvl w:ilvl="3" w:tplc="04090001" w:tentative="1">
+      <w:start w:val="1"/>
+      <w:numFmt w:val="bullet"/>
+      <w:lvlText w:val=""/>
+      <w:lvlJc w:val="left"/>
+      <w:pPr>
+        <w:ind w:left="2880" w:hanging="360"/>
+      </w:pPr>
+      <w:rPr>
+        <w:rFonts w:ascii="Symbol" w:hAnsi="Symbol" w:hint="default"/>
+      </w:rPr>
+    </w:lvl>
+    <w:lvl w:ilvl="4" w:tplc="04090003" w:tentative="1">
+      <w:start w:val="1"/>
+      <w:numFmt w:val="bullet"/>
+      <w:lvlText w:val="o"/>
+      <w:lvlJc w:val="left"/>
+      <w:pPr>
+        <w:ind w:left="3600" w:hanging="360"/>
+      </w:pPr>
+      <w:rPr>
+        <w:rFonts w:ascii="Courier New" w:hAnsi="Courier New" w:cs="Courier New" w:hint="default"/>
+      </w:rPr>
+    </w:lvl>
+    <w:lvl w:ilvl="5" w:tplc="04090005" w:tentative="1">
+      <w:start w:val="1"/>
+      <w:numFmt w:val="bullet"/>
+      <w:lvlText w:val=""/>
+      <w:lvlJc w:val="left"/>
+      <w:pPr>
+        <w:ind w:left="4320" w:hanging="360"/>
+      </w:pPr>
+      <w:rPr>
+        <w:rFonts w:ascii="Wingdings" w:hAnsi="Wingdings" w:hint="default"/>
+      </w:rPr>
+    </w:lvl>
+    <w:lvl w:ilvl="6" w:tplc="04090001" w:tentative="1">
+      <w:start w:val="1"/>
+      <w:numFmt w:val="bullet"/>
+      <w:lvlText w:val=""/>
+      <w:lvlJc w:val="left"/>
+      <w:pPr>
+        <w:ind w:left="5040" w:hanging="360"/>
+      </w:pPr>
+      <w:rPr>
+        <w:rFonts w:ascii="Symbol" w:hAnsi="Symbol" w:hint="default"/>
+      </w:rPr>
+    </w:lvl>
+    <w:lvl w:ilvl="7" w:tplc="04090003" w:tentative="1">
+      <w:start w:val="1"/>
+      <w:numFmt w:val="bullet"/>
+      <w:lvlText w:val="o"/>
+      <w:lvlJc w:val="left"/>
+      <w:pPr>
+        <w:ind w:left="5760" w:hanging="360"/>
+      </w:pPr>
+      <w:rPr>
+        <w:rFonts w:ascii="Courier New" w:hAnsi="Courier New" w:cs="Courier New" w:hint="default"/>
+      </w:rPr>
+    </w:lvl>
+    <w:lvl w:ilvl="8" w:tplc="04090005" w:tentative="1">
+      <w:start w:val="1"/>
+      <w:numFmt w:val="bullet"/>
+      <w:lvlText w:val=""/>
+      <w:lvlJc w:val="left"/>
+      <w:pPr>
+        <w:ind w:left="6480" w:hanging="360"/>
+      </w:pPr>
+      <w:rPr>
+        <w:rFonts w:ascii="Wingdings" w:hAnsi="Wingdings" w:hint="default"/>
+      </w:rPr>
+    </w:lvl>
+  </w:abstractNum>
+  <w:abstractNum w:abstractNumId="4" w15:restartNumberingAfterBreak="0">
     <w:nsid w:val="423D6564"/>
     <w:multiLevelType w:val="hybridMultilevel"/>
     <w:tmpl w:val="E768FC6C"/>
@@ -2004,7 +5548,233 @@
       </w:rPr>
     </w:lvl>
   </w:abstractNum>
-  <w:abstractNum w:abstractNumId="1" w15:restartNumberingAfterBreak="0">
+  <w:abstractNum w:abstractNumId="5" w15:restartNumberingAfterBreak="0">
+    <w:nsid w:val="4A334487"/>
+    <w:multiLevelType w:val="hybridMultilevel"/>
+    <w:tmpl w:val="83327C04"/>
+    <w:lvl w:ilvl="0" w:tplc="04090001">
+      <w:start w:val="1"/>
+      <w:numFmt w:val="bullet"/>
+      <w:lvlText w:val=""/>
+      <w:lvlJc w:val="left"/>
+      <w:pPr>
+        <w:ind w:left="720" w:hanging="360"/>
+      </w:pPr>
+      <w:rPr>
+        <w:rFonts w:ascii="Symbol" w:hAnsi="Symbol" w:hint="default"/>
+      </w:rPr>
+    </w:lvl>
+    <w:lvl w:ilvl="1" w:tplc="04090003" w:tentative="1">
+      <w:start w:val="1"/>
+      <w:numFmt w:val="bullet"/>
+      <w:lvlText w:val="o"/>
+      <w:lvlJc w:val="left"/>
+      <w:pPr>
+        <w:ind w:left="1440" w:hanging="360"/>
+      </w:pPr>
+      <w:rPr>
+        <w:rFonts w:ascii="Courier New" w:hAnsi="Courier New" w:cs="Courier New" w:hint="default"/>
+      </w:rPr>
+    </w:lvl>
+    <w:lvl w:ilvl="2" w:tplc="04090005" w:tentative="1">
+      <w:start w:val="1"/>
+      <w:numFmt w:val="bullet"/>
+      <w:lvlText w:val=""/>
+      <w:lvlJc w:val="left"/>
+      <w:pPr>
+        <w:ind w:left="2160" w:hanging="360"/>
+      </w:pPr>
+      <w:rPr>
+        <w:rFonts w:ascii="Wingdings" w:hAnsi="Wingdings" w:hint="default"/>
+      </w:rPr>
+    </w:lvl>
+    <w:lvl w:ilvl="3" w:tplc="04090001" w:tentative="1">
+      <w:start w:val="1"/>
+      <w:numFmt w:val="bullet"/>
+      <w:lvlText w:val=""/>
+      <w:lvlJc w:val="left"/>
+      <w:pPr>
+        <w:ind w:left="2880" w:hanging="360"/>
+      </w:pPr>
+      <w:rPr>
+        <w:rFonts w:ascii="Symbol" w:hAnsi="Symbol" w:hint="default"/>
+      </w:rPr>
+    </w:lvl>
+    <w:lvl w:ilvl="4" w:tplc="04090003" w:tentative="1">
+      <w:start w:val="1"/>
+      <w:numFmt w:val="bullet"/>
+      <w:lvlText w:val="o"/>
+      <w:lvlJc w:val="left"/>
+      <w:pPr>
+        <w:ind w:left="3600" w:hanging="360"/>
+      </w:pPr>
+      <w:rPr>
+        <w:rFonts w:ascii="Courier New" w:hAnsi="Courier New" w:cs="Courier New" w:hint="default"/>
+      </w:rPr>
+    </w:lvl>
+    <w:lvl w:ilvl="5" w:tplc="04090005" w:tentative="1">
+      <w:start w:val="1"/>
+      <w:numFmt w:val="bullet"/>
+      <w:lvlText w:val=""/>
+      <w:lvlJc w:val="left"/>
+      <w:pPr>
+        <w:ind w:left="4320" w:hanging="360"/>
+      </w:pPr>
+      <w:rPr>
+        <w:rFonts w:ascii="Wingdings" w:hAnsi="Wingdings" w:hint="default"/>
+      </w:rPr>
+    </w:lvl>
+    <w:lvl w:ilvl="6" w:tplc="04090001" w:tentative="1">
+      <w:start w:val="1"/>
+      <w:numFmt w:val="bullet"/>
+      <w:lvlText w:val=""/>
+      <w:lvlJc w:val="left"/>
+      <w:pPr>
+        <w:ind w:left="5040" w:hanging="360"/>
+      </w:pPr>
+      <w:rPr>
+        <w:rFonts w:ascii="Symbol" w:hAnsi="Symbol" w:hint="default"/>
+      </w:rPr>
+    </w:lvl>
+    <w:lvl w:ilvl="7" w:tplc="04090003" w:tentative="1">
+      <w:start w:val="1"/>
+      <w:numFmt w:val="bullet"/>
+      <w:lvlText w:val="o"/>
+      <w:lvlJc w:val="left"/>
+      <w:pPr>
+        <w:ind w:left="5760" w:hanging="360"/>
+      </w:pPr>
+      <w:rPr>
+        <w:rFonts w:ascii="Courier New" w:hAnsi="Courier New" w:cs="Courier New" w:hint="default"/>
+      </w:rPr>
+    </w:lvl>
+    <w:lvl w:ilvl="8" w:tplc="04090005" w:tentative="1">
+      <w:start w:val="1"/>
+      <w:numFmt w:val="bullet"/>
+      <w:lvlText w:val=""/>
+      <w:lvlJc w:val="left"/>
+      <w:pPr>
+        <w:ind w:left="6480" w:hanging="360"/>
+      </w:pPr>
+      <w:rPr>
+        <w:rFonts w:ascii="Wingdings" w:hAnsi="Wingdings" w:hint="default"/>
+      </w:rPr>
+    </w:lvl>
+  </w:abstractNum>
+  <w:abstractNum w:abstractNumId="6" w15:restartNumberingAfterBreak="0">
+    <w:nsid w:val="51DE6D16"/>
+    <w:multiLevelType w:val="hybridMultilevel"/>
+    <w:tmpl w:val="50AEAB98"/>
+    <w:lvl w:ilvl="0" w:tplc="04090003">
+      <w:start w:val="1"/>
+      <w:numFmt w:val="bullet"/>
+      <w:lvlText w:val="o"/>
+      <w:lvlJc w:val="left"/>
+      <w:pPr>
+        <w:ind w:left="360" w:hanging="360"/>
+      </w:pPr>
+      <w:rPr>
+        <w:rFonts w:ascii="Courier New" w:hAnsi="Courier New" w:cs="Courier New" w:hint="default"/>
+      </w:rPr>
+    </w:lvl>
+    <w:lvl w:ilvl="1" w:tplc="04090003" w:tentative="1">
+      <w:start w:val="1"/>
+      <w:numFmt w:val="bullet"/>
+      <w:lvlText w:val="o"/>
+      <w:lvlJc w:val="left"/>
+      <w:pPr>
+        <w:ind w:left="1080" w:hanging="360"/>
+      </w:pPr>
+      <w:rPr>
+        <w:rFonts w:ascii="Courier New" w:hAnsi="Courier New" w:cs="Courier New" w:hint="default"/>
+      </w:rPr>
+    </w:lvl>
+    <w:lvl w:ilvl="2" w:tplc="04090005" w:tentative="1">
+      <w:start w:val="1"/>
+      <w:numFmt w:val="bullet"/>
+      <w:lvlText w:val=""/>
+      <w:lvlJc w:val="left"/>
+      <w:pPr>
+        <w:ind w:left="1800" w:hanging="360"/>
+      </w:pPr>
+      <w:rPr>
+        <w:rFonts w:ascii="Wingdings" w:hAnsi="Wingdings" w:hint="default"/>
+      </w:rPr>
+    </w:lvl>
+    <w:lvl w:ilvl="3" w:tplc="04090001" w:tentative="1">
+      <w:start w:val="1"/>
+      <w:numFmt w:val="bullet"/>
+      <w:lvlText w:val=""/>
+      <w:lvlJc w:val="left"/>
+      <w:pPr>
+        <w:ind w:left="2520" w:hanging="360"/>
+      </w:pPr>
+      <w:rPr>
+        <w:rFonts w:ascii="Symbol" w:hAnsi="Symbol" w:hint="default"/>
+      </w:rPr>
+    </w:lvl>
+    <w:lvl w:ilvl="4" w:tplc="04090003" w:tentative="1">
+      <w:start w:val="1"/>
+      <w:numFmt w:val="bullet"/>
+      <w:lvlText w:val="o"/>
+      <w:lvlJc w:val="left"/>
+      <w:pPr>
+        <w:ind w:left="3240" w:hanging="360"/>
+      </w:pPr>
+      <w:rPr>
+        <w:rFonts w:ascii="Courier New" w:hAnsi="Courier New" w:cs="Courier New" w:hint="default"/>
+      </w:rPr>
+    </w:lvl>
+    <w:lvl w:ilvl="5" w:tplc="04090005" w:tentative="1">
+      <w:start w:val="1"/>
+      <w:numFmt w:val="bullet"/>
+      <w:lvlText w:val=""/>
+      <w:lvlJc w:val="left"/>
+      <w:pPr>
+        <w:ind w:left="3960" w:hanging="360"/>
+      </w:pPr>
+      <w:rPr>
+        <w:rFonts w:ascii="Wingdings" w:hAnsi="Wingdings" w:hint="default"/>
+      </w:rPr>
+    </w:lvl>
+    <w:lvl w:ilvl="6" w:tplc="04090001" w:tentative="1">
+      <w:start w:val="1"/>
+      <w:numFmt w:val="bullet"/>
+      <w:lvlText w:val=""/>
+      <w:lvlJc w:val="left"/>
+      <w:pPr>
+        <w:ind w:left="4680" w:hanging="360"/>
+      </w:pPr>
+      <w:rPr>
+        <w:rFonts w:ascii="Symbol" w:hAnsi="Symbol" w:hint="default"/>
+      </w:rPr>
+    </w:lvl>
+    <w:lvl w:ilvl="7" w:tplc="04090003" w:tentative="1">
+      <w:start w:val="1"/>
+      <w:numFmt w:val="bullet"/>
+      <w:lvlText w:val="o"/>
+      <w:lvlJc w:val="left"/>
+      <w:pPr>
+        <w:ind w:left="5400" w:hanging="360"/>
+      </w:pPr>
+      <w:rPr>
+        <w:rFonts w:ascii="Courier New" w:hAnsi="Courier New" w:cs="Courier New" w:hint="default"/>
+      </w:rPr>
+    </w:lvl>
+    <w:lvl w:ilvl="8" w:tplc="04090005" w:tentative="1">
+      <w:start w:val="1"/>
+      <w:numFmt w:val="bullet"/>
+      <w:lvlText w:val=""/>
+      <w:lvlJc w:val="left"/>
+      <w:pPr>
+        <w:ind w:left="6120" w:hanging="360"/>
+      </w:pPr>
+      <w:rPr>
+        <w:rFonts w:ascii="Wingdings" w:hAnsi="Wingdings" w:hint="default"/>
+      </w:rPr>
+    </w:lvl>
+  </w:abstractNum>
+  <w:abstractNum w:abstractNumId="7" w15:restartNumberingAfterBreak="0">
     <w:nsid w:val="5D747426"/>
     <w:multiLevelType w:val="hybridMultilevel"/>
     <w:tmpl w:val="2B888C38"/>
@@ -2117,7 +5887,120 @@
       </w:rPr>
     </w:lvl>
   </w:abstractNum>
-  <w:abstractNum w:abstractNumId="2" w15:restartNumberingAfterBreak="0">
+  <w:abstractNum w:abstractNumId="8" w15:restartNumberingAfterBreak="0">
+    <w:nsid w:val="5F493597"/>
+    <w:multiLevelType w:val="hybridMultilevel"/>
+    <w:tmpl w:val="162AAD54"/>
+    <w:lvl w:ilvl="0" w:tplc="04090001">
+      <w:start w:val="1"/>
+      <w:numFmt w:val="bullet"/>
+      <w:lvlText w:val=""/>
+      <w:lvlJc w:val="left"/>
+      <w:pPr>
+        <w:ind w:left="720" w:hanging="360"/>
+      </w:pPr>
+      <w:rPr>
+        <w:rFonts w:ascii="Symbol" w:hAnsi="Symbol" w:hint="default"/>
+      </w:rPr>
+    </w:lvl>
+    <w:lvl w:ilvl="1" w:tplc="04090003">
+      <w:start w:val="1"/>
+      <w:numFmt w:val="bullet"/>
+      <w:lvlText w:val="o"/>
+      <w:lvlJc w:val="left"/>
+      <w:pPr>
+        <w:ind w:left="1440" w:hanging="360"/>
+      </w:pPr>
+      <w:rPr>
+        <w:rFonts w:ascii="Courier New" w:hAnsi="Courier New" w:cs="Courier New" w:hint="default"/>
+      </w:rPr>
+    </w:lvl>
+    <w:lvl w:ilvl="2" w:tplc="04090005" w:tentative="1">
+      <w:start w:val="1"/>
+      <w:numFmt w:val="bullet"/>
+      <w:lvlText w:val=""/>
+      <w:lvlJc w:val="left"/>
+      <w:pPr>
+        <w:ind w:left="2160" w:hanging="360"/>
+      </w:pPr>
+      <w:rPr>
+        <w:rFonts w:ascii="Wingdings" w:hAnsi="Wingdings" w:hint="default"/>
+      </w:rPr>
+    </w:lvl>
+    <w:lvl w:ilvl="3" w:tplc="04090001" w:tentative="1">
+      <w:start w:val="1"/>
+      <w:numFmt w:val="bullet"/>
+      <w:lvlText w:val=""/>
+      <w:lvlJc w:val="left"/>
+      <w:pPr>
+        <w:ind w:left="2880" w:hanging="360"/>
+      </w:pPr>
+      <w:rPr>
+        <w:rFonts w:ascii="Symbol" w:hAnsi="Symbol" w:hint="default"/>
+      </w:rPr>
+    </w:lvl>
+    <w:lvl w:ilvl="4" w:tplc="04090003" w:tentative="1">
+      <w:start w:val="1"/>
+      <w:numFmt w:val="bullet"/>
+      <w:lvlText w:val="o"/>
+      <w:lvlJc w:val="left"/>
+      <w:pPr>
+        <w:ind w:left="3600" w:hanging="360"/>
+      </w:pPr>
+      <w:rPr>
+        <w:rFonts w:ascii="Courier New" w:hAnsi="Courier New" w:cs="Courier New" w:hint="default"/>
+      </w:rPr>
+    </w:lvl>
+    <w:lvl w:ilvl="5" w:tplc="04090005" w:tentative="1">
+      <w:start w:val="1"/>
+      <w:numFmt w:val="bullet"/>
+      <w:lvlText w:val=""/>
+      <w:lvlJc w:val="left"/>
+      <w:pPr>
+        <w:ind w:left="4320" w:hanging="360"/>
+      </w:pPr>
+      <w:rPr>
+        <w:rFonts w:ascii="Wingdings" w:hAnsi="Wingdings" w:hint="default"/>
+      </w:rPr>
+    </w:lvl>
+    <w:lvl w:ilvl="6" w:tplc="04090001" w:tentative="1">
+      <w:start w:val="1"/>
+      <w:numFmt w:val="bullet"/>
+      <w:lvlText w:val=""/>
+      <w:lvlJc w:val="left"/>
+      <w:pPr>
+        <w:ind w:left="5040" w:hanging="360"/>
+      </w:pPr>
+      <w:rPr>
+        <w:rFonts w:ascii="Symbol" w:hAnsi="Symbol" w:hint="default"/>
+      </w:rPr>
+    </w:lvl>
+    <w:lvl w:ilvl="7" w:tplc="04090003" w:tentative="1">
+      <w:start w:val="1"/>
+      <w:numFmt w:val="bullet"/>
+      <w:lvlText w:val="o"/>
+      <w:lvlJc w:val="left"/>
+      <w:pPr>
+        <w:ind w:left="5760" w:hanging="360"/>
+      </w:pPr>
+      <w:rPr>
+        <w:rFonts w:ascii="Courier New" w:hAnsi="Courier New" w:cs="Courier New" w:hint="default"/>
+      </w:rPr>
+    </w:lvl>
+    <w:lvl w:ilvl="8" w:tplc="04090005" w:tentative="1">
+      <w:start w:val="1"/>
+      <w:numFmt w:val="bullet"/>
+      <w:lvlText w:val=""/>
+      <w:lvlJc w:val="left"/>
+      <w:pPr>
+        <w:ind w:left="6480" w:hanging="360"/>
+      </w:pPr>
+      <w:rPr>
+        <w:rFonts w:ascii="Wingdings" w:hAnsi="Wingdings" w:hint="default"/>
+      </w:rPr>
+    </w:lvl>
+  </w:abstractNum>
+  <w:abstractNum w:abstractNumId="9" w15:restartNumberingAfterBreak="0">
     <w:nsid w:val="694E3469"/>
     <w:multiLevelType w:val="hybridMultilevel"/>
     <w:tmpl w:val="3AAE8A10"/>
@@ -2230,13 +6113,126 @@
       </w:rPr>
     </w:lvl>
   </w:abstractNum>
+  <w:abstractNum w:abstractNumId="10" w15:restartNumberingAfterBreak="0">
+    <w:nsid w:val="717C6545"/>
+    <w:multiLevelType w:val="hybridMultilevel"/>
+    <w:tmpl w:val="A35CA1F0"/>
+    <w:lvl w:ilvl="0" w:tplc="04090001">
+      <w:start w:val="1"/>
+      <w:numFmt w:val="bullet"/>
+      <w:lvlText w:val=""/>
+      <w:lvlJc w:val="left"/>
+      <w:pPr>
+        <w:ind w:left="720" w:hanging="360"/>
+      </w:pPr>
+      <w:rPr>
+        <w:rFonts w:ascii="Symbol" w:hAnsi="Symbol" w:hint="default"/>
+      </w:rPr>
+    </w:lvl>
+    <w:lvl w:ilvl="1" w:tplc="FFFFFFFF">
+      <w:start w:val="1"/>
+      <w:numFmt w:val="lowerLetter"/>
+      <w:lvlText w:val="%2."/>
+      <w:lvlJc w:val="left"/>
+      <w:pPr>
+        <w:ind w:left="1440" w:hanging="360"/>
+      </w:pPr>
+    </w:lvl>
+    <w:lvl w:ilvl="2" w:tplc="FFFFFFFF" w:tentative="1">
+      <w:start w:val="1"/>
+      <w:numFmt w:val="lowerRoman"/>
+      <w:lvlText w:val="%3."/>
+      <w:lvlJc w:val="right"/>
+      <w:pPr>
+        <w:ind w:left="2160" w:hanging="180"/>
+      </w:pPr>
+    </w:lvl>
+    <w:lvl w:ilvl="3" w:tplc="FFFFFFFF" w:tentative="1">
+      <w:start w:val="1"/>
+      <w:numFmt w:val="decimal"/>
+      <w:lvlText w:val="%4."/>
+      <w:lvlJc w:val="left"/>
+      <w:pPr>
+        <w:ind w:left="2880" w:hanging="360"/>
+      </w:pPr>
+    </w:lvl>
+    <w:lvl w:ilvl="4" w:tplc="FFFFFFFF" w:tentative="1">
+      <w:start w:val="1"/>
+      <w:numFmt w:val="lowerLetter"/>
+      <w:lvlText w:val="%5."/>
+      <w:lvlJc w:val="left"/>
+      <w:pPr>
+        <w:ind w:left="3600" w:hanging="360"/>
+      </w:pPr>
+    </w:lvl>
+    <w:lvl w:ilvl="5" w:tplc="FFFFFFFF" w:tentative="1">
+      <w:start w:val="1"/>
+      <w:numFmt w:val="lowerRoman"/>
+      <w:lvlText w:val="%6."/>
+      <w:lvlJc w:val="right"/>
+      <w:pPr>
+        <w:ind w:left="4320" w:hanging="180"/>
+      </w:pPr>
+    </w:lvl>
+    <w:lvl w:ilvl="6" w:tplc="FFFFFFFF" w:tentative="1">
+      <w:start w:val="1"/>
+      <w:numFmt w:val="decimal"/>
+      <w:lvlText w:val="%7."/>
+      <w:lvlJc w:val="left"/>
+      <w:pPr>
+        <w:ind w:left="5040" w:hanging="360"/>
+      </w:pPr>
+    </w:lvl>
+    <w:lvl w:ilvl="7" w:tplc="FFFFFFFF" w:tentative="1">
+      <w:start w:val="1"/>
+      <w:numFmt w:val="lowerLetter"/>
+      <w:lvlText w:val="%8."/>
+      <w:lvlJc w:val="left"/>
+      <w:pPr>
+        <w:ind w:left="5760" w:hanging="360"/>
+      </w:pPr>
+    </w:lvl>
+    <w:lvl w:ilvl="8" w:tplc="FFFFFFFF" w:tentative="1">
+      <w:start w:val="1"/>
+      <w:numFmt w:val="lowerRoman"/>
+      <w:lvlText w:val="%9."/>
+      <w:lvlJc w:val="right"/>
+      <w:pPr>
+        <w:ind w:left="6480" w:hanging="180"/>
+      </w:pPr>
+    </w:lvl>
+  </w:abstractNum>
   <w:num w:numId="1" w16cid:durableId="1653094411">
+    <w:abstractNumId w:val="4"/>
+  </w:num>
+  <w:num w:numId="2" w16cid:durableId="1473526169">
+    <w:abstractNumId w:val="7"/>
+  </w:num>
+  <w:num w:numId="3" w16cid:durableId="1807429507">
+    <w:abstractNumId w:val="9"/>
+  </w:num>
+  <w:num w:numId="4" w16cid:durableId="1259220398">
+    <w:abstractNumId w:val="1"/>
+  </w:num>
+  <w:num w:numId="5" w16cid:durableId="273248730">
     <w:abstractNumId w:val="0"/>
   </w:num>
-  <w:num w:numId="2" w16cid:durableId="1473526169">
-    <w:abstractNumId w:val="1"/>
+  <w:num w:numId="6" w16cid:durableId="1773476589">
+    <w:abstractNumId w:val="3"/>
   </w:num>
-  <w:num w:numId="3" w16cid:durableId="1807429507">
+  <w:num w:numId="7" w16cid:durableId="1329210675">
+    <w:abstractNumId w:val="10"/>
+  </w:num>
+  <w:num w:numId="8" w16cid:durableId="257565099">
+    <w:abstractNumId w:val="5"/>
+  </w:num>
+  <w:num w:numId="9" w16cid:durableId="319499979">
+    <w:abstractNumId w:val="8"/>
+  </w:num>
+  <w:num w:numId="10" w16cid:durableId="1104961821">
+    <w:abstractNumId w:val="6"/>
+  </w:num>
+  <w:num w:numId="11" w16cid:durableId="794179975">
     <w:abstractNumId w:val="2"/>
   </w:num>
 </w:numbering>

</xml_diff>